<commit_message>
Gegendert und Inhaltsverzeichnis aktualisiert
</commit_message>
<xml_diff>
--- a/2_Basismodule/B7/0_B7_Modulbeschreibung.docx
+++ b/2_Basismodule/B7/0_B7_Modulbeschreibung.docx
@@ -451,91 +451,88 @@
         <w:p>
           <w:pPr>
             <w:pStyle w:val="Verzeichnis1"/>
-            <w:tabs>
-              <w:tab w:val="left" w:pos="440"/>
-              <w:tab w:val="right" w:leader="dot" w:pos="8834"/>
-            </w:tabs>
             <w:rPr>
               <w:rFonts w:asciiTheme="minorHAnsi" w:hAnsiTheme="minorHAnsi"/>
-              <w:bCs w:val="0"/>
-              <w:sz w:val="24"/>
-              <w:szCs w:val="24"/>
+              <w:noProof/>
+              <w:sz w:val="22"/>
             </w:rPr>
           </w:pPr>
           <w:r>
-            <w:rPr>
-              <w:bCs w:val="0"/>
-            </w:rPr>
             <w:fldChar w:fldCharType="begin"/>
           </w:r>
           <w:r>
             <w:instrText xml:space="preserve"> TOC \o "1-3" \h \z \u </w:instrText>
           </w:r>
           <w:r>
-            <w:rPr>
-              <w:bCs w:val="0"/>
-            </w:rPr>
             <w:fldChar w:fldCharType="separate"/>
           </w:r>
-          <w:hyperlink w:anchor="_Toc24113794" w:history="1">
+          <w:hyperlink w:anchor="_Toc123637723" w:history="1">
             <w:r>
               <w:rPr>
                 <w:rStyle w:val="Hyperlink"/>
+                <w:noProof/>
               </w:rPr>
               <w:t>1</w:t>
             </w:r>
             <w:r>
               <w:rPr>
                 <w:rFonts w:asciiTheme="minorHAnsi" w:hAnsiTheme="minorHAnsi"/>
-                <w:bCs w:val="0"/>
-                <w:sz w:val="24"/>
-                <w:szCs w:val="24"/>
+                <w:noProof/>
+                <w:sz w:val="22"/>
               </w:rPr>
               <w:tab/>
             </w:r>
             <w:r>
               <w:rPr>
                 <w:rStyle w:val="Hyperlink"/>
+                <w:noProof/>
               </w:rPr>
               <w:t>App Inventor</w:t>
             </w:r>
             <w:r>
               <w:rPr>
+                <w:noProof/>
                 <w:webHidden/>
               </w:rPr>
               <w:tab/>
             </w:r>
             <w:r>
               <w:rPr>
+                <w:noProof/>
                 <w:webHidden/>
               </w:rPr>
               <w:fldChar w:fldCharType="begin"/>
             </w:r>
             <w:r>
               <w:rPr>
+                <w:noProof/>
                 <w:webHidden/>
               </w:rPr>
-              <w:instrText xml:space="preserve"> PAGEREF _Toc24113794 \h </w:instrText>
-            </w:r>
-            <w:r>
-              <w:rPr>
+              <w:instrText xml:space="preserve"> PAGEREF _Toc123637723 \h </w:instrText>
+            </w:r>
+            <w:r>
+              <w:rPr>
+                <w:noProof/>
                 <w:webHidden/>
               </w:rPr>
             </w:r>
             <w:r>
               <w:rPr>
+                <w:noProof/>
                 <w:webHidden/>
               </w:rPr>
               <w:fldChar w:fldCharType="separate"/>
             </w:r>
             <w:r>
               <w:rPr>
+                <w:noProof/>
                 <w:webHidden/>
               </w:rPr>
               <w:t>3</w:t>
             </w:r>
             <w:r>
               <w:rPr>
+                <w:noProof/>
                 <w:webHidden/>
               </w:rPr>
               <w:fldChar w:fldCharType="end"/>
@@ -545,76 +542,79 @@
         <w:p>
           <w:pPr>
             <w:pStyle w:val="Verzeichnis1"/>
-            <w:tabs>
-              <w:tab w:val="left" w:pos="440"/>
-              <w:tab w:val="right" w:leader="dot" w:pos="8834"/>
-            </w:tabs>
             <w:rPr>
               <w:rFonts w:asciiTheme="minorHAnsi" w:hAnsiTheme="minorHAnsi"/>
-              <w:bCs w:val="0"/>
-              <w:sz w:val="24"/>
-              <w:szCs w:val="24"/>
+              <w:noProof/>
+              <w:sz w:val="22"/>
             </w:rPr>
           </w:pPr>
-          <w:hyperlink w:anchor="_Toc24113795" w:history="1">
+          <w:hyperlink w:anchor="_Toc123637724" w:history="1">
             <w:r>
               <w:rPr>
                 <w:rStyle w:val="Hyperlink"/>
+                <w:noProof/>
               </w:rPr>
               <w:t>2</w:t>
             </w:r>
             <w:r>
               <w:rPr>
                 <w:rFonts w:asciiTheme="minorHAnsi" w:hAnsiTheme="minorHAnsi"/>
-                <w:bCs w:val="0"/>
-                <w:sz w:val="24"/>
-                <w:szCs w:val="24"/>
+                <w:noProof/>
+                <w:sz w:val="22"/>
               </w:rPr>
               <w:tab/>
             </w:r>
             <w:r>
               <w:rPr>
                 <w:rStyle w:val="Hyperlink"/>
+                <w:noProof/>
               </w:rPr>
               <w:t>Warum gibt es das Modul?</w:t>
             </w:r>
             <w:r>
               <w:rPr>
+                <w:noProof/>
                 <w:webHidden/>
               </w:rPr>
               <w:tab/>
             </w:r>
             <w:r>
               <w:rPr>
+                <w:noProof/>
                 <w:webHidden/>
               </w:rPr>
               <w:fldChar w:fldCharType="begin"/>
             </w:r>
             <w:r>
               <w:rPr>
+                <w:noProof/>
                 <w:webHidden/>
               </w:rPr>
-              <w:instrText xml:space="preserve"> PAGEREF _Toc24113795 \h </w:instrText>
-            </w:r>
-            <w:r>
-              <w:rPr>
+              <w:instrText xml:space="preserve"> PAGEREF _Toc123637724 \h </w:instrText>
+            </w:r>
+            <w:r>
+              <w:rPr>
+                <w:noProof/>
                 <w:webHidden/>
               </w:rPr>
             </w:r>
             <w:r>
               <w:rPr>
+                <w:noProof/>
                 <w:webHidden/>
               </w:rPr>
               <w:fldChar w:fldCharType="separate"/>
             </w:r>
             <w:r>
               <w:rPr>
+                <w:noProof/>
                 <w:webHidden/>
               </w:rPr>
               <w:t>4</w:t>
             </w:r>
             <w:r>
               <w:rPr>
+                <w:noProof/>
                 <w:webHidden/>
               </w:rPr>
               <w:fldChar w:fldCharType="end"/>
@@ -624,76 +624,79 @@
         <w:p>
           <w:pPr>
             <w:pStyle w:val="Verzeichnis1"/>
-            <w:tabs>
-              <w:tab w:val="left" w:pos="440"/>
-              <w:tab w:val="right" w:leader="dot" w:pos="8834"/>
-            </w:tabs>
             <w:rPr>
               <w:rFonts w:asciiTheme="minorHAnsi" w:hAnsiTheme="minorHAnsi"/>
-              <w:bCs w:val="0"/>
-              <w:sz w:val="24"/>
-              <w:szCs w:val="24"/>
+              <w:noProof/>
+              <w:sz w:val="22"/>
             </w:rPr>
           </w:pPr>
-          <w:hyperlink w:anchor="_Toc24113796" w:history="1">
+          <w:hyperlink w:anchor="_Toc123637725" w:history="1">
             <w:r>
               <w:rPr>
                 <w:rStyle w:val="Hyperlink"/>
+                <w:noProof/>
               </w:rPr>
               <w:t>3</w:t>
             </w:r>
             <w:r>
               <w:rPr>
                 <w:rFonts w:asciiTheme="minorHAnsi" w:hAnsiTheme="minorHAnsi"/>
-                <w:bCs w:val="0"/>
-                <w:sz w:val="24"/>
-                <w:szCs w:val="24"/>
+                <w:noProof/>
+                <w:sz w:val="22"/>
               </w:rPr>
               <w:tab/>
             </w:r>
             <w:r>
               <w:rPr>
                 <w:rStyle w:val="Hyperlink"/>
+                <w:noProof/>
               </w:rPr>
               <w:t>Ziele des Moduls</w:t>
             </w:r>
             <w:r>
               <w:rPr>
+                <w:noProof/>
                 <w:webHidden/>
               </w:rPr>
               <w:tab/>
             </w:r>
             <w:r>
               <w:rPr>
+                <w:noProof/>
                 <w:webHidden/>
               </w:rPr>
               <w:fldChar w:fldCharType="begin"/>
             </w:r>
             <w:r>
               <w:rPr>
+                <w:noProof/>
                 <w:webHidden/>
               </w:rPr>
-              <w:instrText xml:space="preserve"> PAGEREF _Toc24113796 \h </w:instrText>
-            </w:r>
-            <w:r>
-              <w:rPr>
+              <w:instrText xml:space="preserve"> PAGEREF _Toc123637725 \h </w:instrText>
+            </w:r>
+            <w:r>
+              <w:rPr>
+                <w:noProof/>
                 <w:webHidden/>
               </w:rPr>
             </w:r>
             <w:r>
               <w:rPr>
+                <w:noProof/>
                 <w:webHidden/>
               </w:rPr>
               <w:fldChar w:fldCharType="separate"/>
             </w:r>
             <w:r>
               <w:rPr>
+                <w:noProof/>
                 <w:webHidden/>
               </w:rPr>
               <w:t>4</w:t>
             </w:r>
             <w:r>
               <w:rPr>
+                <w:noProof/>
                 <w:webHidden/>
               </w:rPr>
               <w:fldChar w:fldCharType="end"/>
@@ -703,76 +706,79 @@
         <w:p>
           <w:pPr>
             <w:pStyle w:val="Verzeichnis1"/>
-            <w:tabs>
-              <w:tab w:val="left" w:pos="440"/>
-              <w:tab w:val="right" w:leader="dot" w:pos="8834"/>
-            </w:tabs>
             <w:rPr>
               <w:rFonts w:asciiTheme="minorHAnsi" w:hAnsiTheme="minorHAnsi"/>
-              <w:bCs w:val="0"/>
-              <w:sz w:val="24"/>
-              <w:szCs w:val="24"/>
+              <w:noProof/>
+              <w:sz w:val="22"/>
             </w:rPr>
           </w:pPr>
-          <w:hyperlink w:anchor="_Toc24113797" w:history="1">
+          <w:hyperlink w:anchor="_Toc123637726" w:history="1">
             <w:r>
               <w:rPr>
                 <w:rStyle w:val="Hyperlink"/>
+                <w:noProof/>
               </w:rPr>
               <w:t>4</w:t>
             </w:r>
             <w:r>
               <w:rPr>
                 <w:rFonts w:asciiTheme="minorHAnsi" w:hAnsiTheme="minorHAnsi"/>
-                <w:bCs w:val="0"/>
-                <w:sz w:val="24"/>
-                <w:szCs w:val="24"/>
+                <w:noProof/>
+                <w:sz w:val="22"/>
               </w:rPr>
               <w:tab/>
             </w:r>
             <w:r>
               <w:rPr>
                 <w:rStyle w:val="Hyperlink"/>
-              </w:rPr>
-              <w:t>Die Rolle der Unternehmensvertreterin/des Unternehmensvertreters</w:t>
-            </w:r>
-            <w:r>
-              <w:rPr>
+                <w:noProof/>
+              </w:rPr>
+              <w:t>Rolle der Unternehmensvertreter*nnen</w:t>
+            </w:r>
+            <w:r>
+              <w:rPr>
+                <w:noProof/>
                 <w:webHidden/>
               </w:rPr>
               <w:tab/>
             </w:r>
             <w:r>
               <w:rPr>
+                <w:noProof/>
                 <w:webHidden/>
               </w:rPr>
               <w:fldChar w:fldCharType="begin"/>
             </w:r>
             <w:r>
               <w:rPr>
+                <w:noProof/>
                 <w:webHidden/>
               </w:rPr>
-              <w:instrText xml:space="preserve"> PAGEREF _Toc24113797 \h </w:instrText>
-            </w:r>
-            <w:r>
-              <w:rPr>
+              <w:instrText xml:space="preserve"> PAGEREF _Toc123637726 \h </w:instrText>
+            </w:r>
+            <w:r>
+              <w:rPr>
+                <w:noProof/>
                 <w:webHidden/>
               </w:rPr>
             </w:r>
             <w:r>
               <w:rPr>
+                <w:noProof/>
                 <w:webHidden/>
               </w:rPr>
               <w:fldChar w:fldCharType="separate"/>
             </w:r>
             <w:r>
               <w:rPr>
+                <w:noProof/>
                 <w:webHidden/>
               </w:rPr>
               <w:t>4</w:t>
             </w:r>
             <w:r>
               <w:rPr>
+                <w:noProof/>
                 <w:webHidden/>
               </w:rPr>
               <w:fldChar w:fldCharType="end"/>
@@ -782,76 +788,79 @@
         <w:p>
           <w:pPr>
             <w:pStyle w:val="Verzeichnis1"/>
-            <w:tabs>
-              <w:tab w:val="left" w:pos="440"/>
-              <w:tab w:val="right" w:leader="dot" w:pos="8834"/>
-            </w:tabs>
             <w:rPr>
               <w:rFonts w:asciiTheme="minorHAnsi" w:hAnsiTheme="minorHAnsi"/>
-              <w:bCs w:val="0"/>
-              <w:sz w:val="24"/>
-              <w:szCs w:val="24"/>
+              <w:noProof/>
+              <w:sz w:val="22"/>
             </w:rPr>
           </w:pPr>
-          <w:hyperlink w:anchor="_Toc24113798" w:history="1">
+          <w:hyperlink w:anchor="_Toc123637727" w:history="1">
             <w:r>
               <w:rPr>
                 <w:rStyle w:val="Hyperlink"/>
+                <w:noProof/>
               </w:rPr>
               <w:t>5</w:t>
             </w:r>
             <w:r>
               <w:rPr>
                 <w:rFonts w:asciiTheme="minorHAnsi" w:hAnsiTheme="minorHAnsi"/>
-                <w:bCs w:val="0"/>
-                <w:sz w:val="24"/>
-                <w:szCs w:val="24"/>
+                <w:noProof/>
+                <w:sz w:val="22"/>
               </w:rPr>
               <w:tab/>
             </w:r>
             <w:r>
               <w:rPr>
                 <w:rStyle w:val="Hyperlink"/>
+                <w:noProof/>
               </w:rPr>
               <w:t>Inhalte des Moduls</w:t>
             </w:r>
             <w:r>
               <w:rPr>
+                <w:noProof/>
                 <w:webHidden/>
               </w:rPr>
               <w:tab/>
             </w:r>
             <w:r>
               <w:rPr>
+                <w:noProof/>
                 <w:webHidden/>
               </w:rPr>
               <w:fldChar w:fldCharType="begin"/>
             </w:r>
             <w:r>
               <w:rPr>
+                <w:noProof/>
                 <w:webHidden/>
               </w:rPr>
-              <w:instrText xml:space="preserve"> PAGEREF _Toc24113798 \h </w:instrText>
-            </w:r>
-            <w:r>
-              <w:rPr>
+              <w:instrText xml:space="preserve"> PAGEREF _Toc123637727 \h </w:instrText>
+            </w:r>
+            <w:r>
+              <w:rPr>
+                <w:noProof/>
                 <w:webHidden/>
               </w:rPr>
             </w:r>
             <w:r>
               <w:rPr>
+                <w:noProof/>
                 <w:webHidden/>
               </w:rPr>
               <w:fldChar w:fldCharType="separate"/>
             </w:r>
             <w:r>
               <w:rPr>
+                <w:noProof/>
                 <w:webHidden/>
               </w:rPr>
               <w:t>5</w:t>
             </w:r>
             <w:r>
               <w:rPr>
+                <w:noProof/>
                 <w:webHidden/>
               </w:rPr>
               <w:fldChar w:fldCharType="end"/>
@@ -862,20 +871,21 @@
           <w:pPr>
             <w:pStyle w:val="Verzeichnis2"/>
             <w:tabs>
-              <w:tab w:val="left" w:pos="960"/>
+              <w:tab w:val="left" w:pos="880"/>
               <w:tab w:val="right" w:leader="dot" w:pos="8834"/>
             </w:tabs>
             <w:rPr>
               <w:rFonts w:asciiTheme="minorHAnsi" w:hAnsiTheme="minorHAnsi"/>
               <w:bCs w:val="0"/>
-              <w:sz w:val="24"/>
-              <w:szCs w:val="24"/>
+              <w:noProof/>
+              <w:sz w:val="22"/>
             </w:rPr>
           </w:pPr>
-          <w:hyperlink w:anchor="_Toc24113799" w:history="1">
+          <w:hyperlink w:anchor="_Toc123637728" w:history="1">
             <w:r>
               <w:rPr>
                 <w:rStyle w:val="Hyperlink"/>
+                <w:noProof/>
               </w:rPr>
               <w:t>5.1</w:t>
             </w:r>
@@ -883,54 +893,62 @@
               <w:rPr>
                 <w:rFonts w:asciiTheme="minorHAnsi" w:hAnsiTheme="minorHAnsi"/>
                 <w:bCs w:val="0"/>
-                <w:sz w:val="24"/>
-                <w:szCs w:val="24"/>
+                <w:noProof/>
+                <w:sz w:val="22"/>
               </w:rPr>
               <w:tab/>
             </w:r>
             <w:r>
               <w:rPr>
                 <w:rStyle w:val="Hyperlink"/>
+                <w:noProof/>
               </w:rPr>
               <w:t>Aufruf und Einstieg in den App Inventor</w:t>
             </w:r>
             <w:r>
               <w:rPr>
+                <w:noProof/>
                 <w:webHidden/>
               </w:rPr>
               <w:tab/>
             </w:r>
             <w:r>
               <w:rPr>
+                <w:noProof/>
                 <w:webHidden/>
               </w:rPr>
               <w:fldChar w:fldCharType="begin"/>
             </w:r>
             <w:r>
               <w:rPr>
+                <w:noProof/>
                 <w:webHidden/>
               </w:rPr>
-              <w:instrText xml:space="preserve"> PAGEREF _Toc24113799 \h </w:instrText>
-            </w:r>
-            <w:r>
-              <w:rPr>
+              <w:instrText xml:space="preserve"> PAGEREF _Toc123637728 \h </w:instrText>
+            </w:r>
+            <w:r>
+              <w:rPr>
+                <w:noProof/>
                 <w:webHidden/>
               </w:rPr>
             </w:r>
             <w:r>
               <w:rPr>
+                <w:noProof/>
                 <w:webHidden/>
               </w:rPr>
               <w:fldChar w:fldCharType="separate"/>
             </w:r>
             <w:r>
               <w:rPr>
+                <w:noProof/>
                 <w:webHidden/>
               </w:rPr>
               <w:t>5</w:t>
             </w:r>
             <w:r>
               <w:rPr>
+                <w:noProof/>
                 <w:webHidden/>
               </w:rPr>
               <w:fldChar w:fldCharType="end"/>
@@ -941,20 +959,21 @@
           <w:pPr>
             <w:pStyle w:val="Verzeichnis2"/>
             <w:tabs>
-              <w:tab w:val="left" w:pos="960"/>
+              <w:tab w:val="left" w:pos="880"/>
               <w:tab w:val="right" w:leader="dot" w:pos="8834"/>
             </w:tabs>
             <w:rPr>
               <w:rFonts w:asciiTheme="minorHAnsi" w:hAnsiTheme="minorHAnsi"/>
               <w:bCs w:val="0"/>
-              <w:sz w:val="24"/>
-              <w:szCs w:val="24"/>
+              <w:noProof/>
+              <w:sz w:val="22"/>
             </w:rPr>
           </w:pPr>
-          <w:hyperlink w:anchor="_Toc24113800" w:history="1">
+          <w:hyperlink w:anchor="_Toc123637729" w:history="1">
             <w:r>
               <w:rPr>
                 <w:rStyle w:val="Hyperlink"/>
+                <w:noProof/>
               </w:rPr>
               <w:t>5.2</w:t>
             </w:r>
@@ -962,54 +981,62 @@
               <w:rPr>
                 <w:rFonts w:asciiTheme="minorHAnsi" w:hAnsiTheme="minorHAnsi"/>
                 <w:bCs w:val="0"/>
-                <w:sz w:val="24"/>
-                <w:szCs w:val="24"/>
+                <w:noProof/>
+                <w:sz w:val="22"/>
               </w:rPr>
               <w:tab/>
             </w:r>
             <w:r>
               <w:rPr>
                 <w:rStyle w:val="Hyperlink"/>
+                <w:noProof/>
               </w:rPr>
               <w:t>Die grafische Benutzeroberfläche</w:t>
             </w:r>
             <w:r>
               <w:rPr>
+                <w:noProof/>
                 <w:webHidden/>
               </w:rPr>
               <w:tab/>
             </w:r>
             <w:r>
               <w:rPr>
+                <w:noProof/>
                 <w:webHidden/>
               </w:rPr>
               <w:fldChar w:fldCharType="begin"/>
             </w:r>
             <w:r>
               <w:rPr>
+                <w:noProof/>
                 <w:webHidden/>
               </w:rPr>
-              <w:instrText xml:space="preserve"> PAGEREF _Toc24113800 \h </w:instrText>
-            </w:r>
-            <w:r>
-              <w:rPr>
+              <w:instrText xml:space="preserve"> PAGEREF _Toc123637729 \h </w:instrText>
+            </w:r>
+            <w:r>
+              <w:rPr>
+                <w:noProof/>
                 <w:webHidden/>
               </w:rPr>
             </w:r>
             <w:r>
               <w:rPr>
+                <w:noProof/>
                 <w:webHidden/>
               </w:rPr>
               <w:fldChar w:fldCharType="separate"/>
             </w:r>
             <w:r>
               <w:rPr>
+                <w:noProof/>
                 <w:webHidden/>
               </w:rPr>
               <w:t>5</w:t>
             </w:r>
             <w:r>
               <w:rPr>
+                <w:noProof/>
                 <w:webHidden/>
               </w:rPr>
               <w:fldChar w:fldCharType="end"/>
@@ -1020,20 +1047,21 @@
           <w:pPr>
             <w:pStyle w:val="Verzeichnis3"/>
             <w:tabs>
-              <w:tab w:val="left" w:pos="1200"/>
+              <w:tab w:val="left" w:pos="1320"/>
               <w:tab w:val="right" w:leader="dot" w:pos="8834"/>
             </w:tabs>
             <w:rPr>
               <w:rFonts w:asciiTheme="minorHAnsi" w:hAnsiTheme="minorHAnsi"/>
               <w:bCs w:val="0"/>
-              <w:sz w:val="24"/>
-              <w:szCs w:val="24"/>
+              <w:noProof/>
+              <w:sz w:val="22"/>
             </w:rPr>
           </w:pPr>
-          <w:hyperlink w:anchor="_Toc24113801" w:history="1">
+          <w:hyperlink w:anchor="_Toc123637730" w:history="1">
             <w:r>
               <w:rPr>
                 <w:rStyle w:val="Hyperlink"/>
+                <w:noProof/>
               </w:rPr>
               <w:t>5.2.1</w:t>
             </w:r>
@@ -1041,54 +1069,62 @@
               <w:rPr>
                 <w:rFonts w:asciiTheme="minorHAnsi" w:hAnsiTheme="minorHAnsi"/>
                 <w:bCs w:val="0"/>
-                <w:sz w:val="24"/>
-                <w:szCs w:val="24"/>
+                <w:noProof/>
+                <w:sz w:val="22"/>
               </w:rPr>
               <w:tab/>
             </w:r>
             <w:r>
               <w:rPr>
                 <w:rStyle w:val="Hyperlink"/>
+                <w:noProof/>
               </w:rPr>
               <w:t>Entwicklungsumgebung Design Editor</w:t>
             </w:r>
             <w:r>
               <w:rPr>
+                <w:noProof/>
                 <w:webHidden/>
               </w:rPr>
               <w:tab/>
             </w:r>
             <w:r>
               <w:rPr>
+                <w:noProof/>
                 <w:webHidden/>
               </w:rPr>
               <w:fldChar w:fldCharType="begin"/>
             </w:r>
             <w:r>
               <w:rPr>
+                <w:noProof/>
                 <w:webHidden/>
               </w:rPr>
-              <w:instrText xml:space="preserve"> PAGEREF _Toc24113801 \h </w:instrText>
-            </w:r>
-            <w:r>
-              <w:rPr>
+              <w:instrText xml:space="preserve"> PAGEREF _Toc123637730 \h </w:instrText>
+            </w:r>
+            <w:r>
+              <w:rPr>
+                <w:noProof/>
                 <w:webHidden/>
               </w:rPr>
             </w:r>
             <w:r>
               <w:rPr>
+                <w:noProof/>
                 <w:webHidden/>
               </w:rPr>
               <w:fldChar w:fldCharType="separate"/>
             </w:r>
             <w:r>
               <w:rPr>
+                <w:noProof/>
                 <w:webHidden/>
               </w:rPr>
               <w:t>6</w:t>
             </w:r>
             <w:r>
               <w:rPr>
+                <w:noProof/>
                 <w:webHidden/>
               </w:rPr>
               <w:fldChar w:fldCharType="end"/>
@@ -1099,20 +1135,21 @@
           <w:pPr>
             <w:pStyle w:val="Verzeichnis3"/>
             <w:tabs>
-              <w:tab w:val="left" w:pos="1200"/>
+              <w:tab w:val="left" w:pos="1320"/>
               <w:tab w:val="right" w:leader="dot" w:pos="8834"/>
             </w:tabs>
             <w:rPr>
               <w:rFonts w:asciiTheme="minorHAnsi" w:hAnsiTheme="minorHAnsi"/>
               <w:bCs w:val="0"/>
-              <w:sz w:val="24"/>
-              <w:szCs w:val="24"/>
+              <w:noProof/>
+              <w:sz w:val="22"/>
             </w:rPr>
           </w:pPr>
-          <w:hyperlink w:anchor="_Toc24113802" w:history="1">
+          <w:hyperlink w:anchor="_Toc123637731" w:history="1">
             <w:r>
               <w:rPr>
                 <w:rStyle w:val="Hyperlink"/>
+                <w:noProof/>
               </w:rPr>
               <w:t>5.2.2</w:t>
             </w:r>
@@ -1120,54 +1157,62 @@
               <w:rPr>
                 <w:rFonts w:asciiTheme="minorHAnsi" w:hAnsiTheme="minorHAnsi"/>
                 <w:bCs w:val="0"/>
-                <w:sz w:val="24"/>
-                <w:szCs w:val="24"/>
+                <w:noProof/>
+                <w:sz w:val="22"/>
               </w:rPr>
               <w:tab/>
             </w:r>
             <w:r>
               <w:rPr>
                 <w:rStyle w:val="Hyperlink"/>
+                <w:noProof/>
               </w:rPr>
               <w:t>Entwicklungsumgebung Blocks Editor</w:t>
             </w:r>
             <w:r>
               <w:rPr>
+                <w:noProof/>
                 <w:webHidden/>
               </w:rPr>
               <w:tab/>
             </w:r>
             <w:r>
               <w:rPr>
+                <w:noProof/>
                 <w:webHidden/>
               </w:rPr>
               <w:fldChar w:fldCharType="begin"/>
             </w:r>
             <w:r>
               <w:rPr>
+                <w:noProof/>
                 <w:webHidden/>
               </w:rPr>
-              <w:instrText xml:space="preserve"> PAGEREF _Toc24113802 \h </w:instrText>
-            </w:r>
-            <w:r>
-              <w:rPr>
+              <w:instrText xml:space="preserve"> PAGEREF _Toc123637731 \h </w:instrText>
+            </w:r>
+            <w:r>
+              <w:rPr>
+                <w:noProof/>
                 <w:webHidden/>
               </w:rPr>
             </w:r>
             <w:r>
               <w:rPr>
+                <w:noProof/>
                 <w:webHidden/>
               </w:rPr>
               <w:fldChar w:fldCharType="separate"/>
             </w:r>
             <w:r>
               <w:rPr>
+                <w:noProof/>
                 <w:webHidden/>
               </w:rPr>
               <w:t>7</w:t>
             </w:r>
             <w:r>
               <w:rPr>
+                <w:noProof/>
                 <w:webHidden/>
               </w:rPr>
               <w:fldChar w:fldCharType="end"/>
@@ -1177,76 +1222,79 @@
         <w:p>
           <w:pPr>
             <w:pStyle w:val="Verzeichnis1"/>
-            <w:tabs>
-              <w:tab w:val="left" w:pos="440"/>
-              <w:tab w:val="right" w:leader="dot" w:pos="8834"/>
-            </w:tabs>
             <w:rPr>
               <w:rFonts w:asciiTheme="minorHAnsi" w:hAnsiTheme="minorHAnsi"/>
-              <w:bCs w:val="0"/>
-              <w:sz w:val="24"/>
-              <w:szCs w:val="24"/>
+              <w:noProof/>
+              <w:sz w:val="22"/>
             </w:rPr>
           </w:pPr>
-          <w:hyperlink w:anchor="_Toc24113803" w:history="1">
+          <w:hyperlink w:anchor="_Toc123637732" w:history="1">
             <w:r>
               <w:rPr>
                 <w:rStyle w:val="Hyperlink"/>
+                <w:noProof/>
               </w:rPr>
               <w:t>6</w:t>
             </w:r>
             <w:r>
               <w:rPr>
                 <w:rFonts w:asciiTheme="minorHAnsi" w:hAnsiTheme="minorHAnsi"/>
-                <w:bCs w:val="0"/>
-                <w:sz w:val="24"/>
-                <w:szCs w:val="24"/>
+                <w:noProof/>
+                <w:sz w:val="22"/>
               </w:rPr>
               <w:tab/>
             </w:r>
             <w:r>
               <w:rPr>
                 <w:rStyle w:val="Hyperlink"/>
+                <w:noProof/>
               </w:rPr>
               <w:t>Unterrichtliche Umsetzung</w:t>
             </w:r>
             <w:r>
               <w:rPr>
+                <w:noProof/>
                 <w:webHidden/>
               </w:rPr>
               <w:tab/>
             </w:r>
             <w:r>
               <w:rPr>
+                <w:noProof/>
                 <w:webHidden/>
               </w:rPr>
               <w:fldChar w:fldCharType="begin"/>
             </w:r>
             <w:r>
               <w:rPr>
+                <w:noProof/>
                 <w:webHidden/>
               </w:rPr>
-              <w:instrText xml:space="preserve"> PAGEREF _Toc24113803 \h </w:instrText>
-            </w:r>
-            <w:r>
-              <w:rPr>
+              <w:instrText xml:space="preserve"> PAGEREF _Toc123637732 \h </w:instrText>
+            </w:r>
+            <w:r>
+              <w:rPr>
+                <w:noProof/>
                 <w:webHidden/>
               </w:rPr>
             </w:r>
             <w:r>
               <w:rPr>
+                <w:noProof/>
                 <w:webHidden/>
               </w:rPr>
               <w:fldChar w:fldCharType="separate"/>
             </w:r>
             <w:r>
               <w:rPr>
+                <w:noProof/>
                 <w:webHidden/>
               </w:rPr>
               <w:t>7</w:t>
             </w:r>
             <w:r>
               <w:rPr>
+                <w:noProof/>
                 <w:webHidden/>
               </w:rPr>
               <w:fldChar w:fldCharType="end"/>
@@ -1257,20 +1305,21 @@
           <w:pPr>
             <w:pStyle w:val="Verzeichnis2"/>
             <w:tabs>
-              <w:tab w:val="left" w:pos="960"/>
+              <w:tab w:val="left" w:pos="880"/>
               <w:tab w:val="right" w:leader="dot" w:pos="8834"/>
             </w:tabs>
             <w:rPr>
               <w:rFonts w:asciiTheme="minorHAnsi" w:hAnsiTheme="minorHAnsi"/>
               <w:bCs w:val="0"/>
-              <w:sz w:val="24"/>
-              <w:szCs w:val="24"/>
+              <w:noProof/>
+              <w:sz w:val="22"/>
             </w:rPr>
           </w:pPr>
-          <w:hyperlink w:anchor="_Toc24113804" w:history="1">
+          <w:hyperlink w:anchor="_Toc123637733" w:history="1">
             <w:r>
               <w:rPr>
                 <w:rStyle w:val="Hyperlink"/>
+                <w:noProof/>
               </w:rPr>
               <w:t>6.1</w:t>
             </w:r>
@@ -1278,54 +1327,62 @@
               <w:rPr>
                 <w:rFonts w:asciiTheme="minorHAnsi" w:hAnsiTheme="minorHAnsi"/>
                 <w:bCs w:val="0"/>
-                <w:sz w:val="24"/>
-                <w:szCs w:val="24"/>
+                <w:noProof/>
+                <w:sz w:val="22"/>
               </w:rPr>
               <w:tab/>
             </w:r>
             <w:r>
               <w:rPr>
                 <w:rStyle w:val="Hyperlink"/>
+                <w:noProof/>
               </w:rPr>
               <w:t>Grober Unterrichtsplan</w:t>
             </w:r>
             <w:r>
               <w:rPr>
+                <w:noProof/>
                 <w:webHidden/>
               </w:rPr>
               <w:tab/>
             </w:r>
             <w:r>
               <w:rPr>
+                <w:noProof/>
                 <w:webHidden/>
               </w:rPr>
               <w:fldChar w:fldCharType="begin"/>
             </w:r>
             <w:r>
               <w:rPr>
+                <w:noProof/>
                 <w:webHidden/>
               </w:rPr>
-              <w:instrText xml:space="preserve"> PAGEREF _Toc24113804 \h </w:instrText>
-            </w:r>
-            <w:r>
-              <w:rPr>
+              <w:instrText xml:space="preserve"> PAGEREF _Toc123637733 \h </w:instrText>
+            </w:r>
+            <w:r>
+              <w:rPr>
+                <w:noProof/>
                 <w:webHidden/>
               </w:rPr>
             </w:r>
             <w:r>
               <w:rPr>
+                <w:noProof/>
                 <w:webHidden/>
               </w:rPr>
               <w:fldChar w:fldCharType="separate"/>
             </w:r>
             <w:r>
               <w:rPr>
+                <w:noProof/>
                 <w:webHidden/>
               </w:rPr>
               <w:t>8</w:t>
             </w:r>
             <w:r>
               <w:rPr>
+                <w:noProof/>
                 <w:webHidden/>
               </w:rPr>
               <w:fldChar w:fldCharType="end"/>
@@ -1336,20 +1393,21 @@
           <w:pPr>
             <w:pStyle w:val="Verzeichnis2"/>
             <w:tabs>
-              <w:tab w:val="left" w:pos="960"/>
+              <w:tab w:val="left" w:pos="880"/>
               <w:tab w:val="right" w:leader="dot" w:pos="8834"/>
             </w:tabs>
             <w:rPr>
               <w:rFonts w:asciiTheme="minorHAnsi" w:hAnsiTheme="minorHAnsi"/>
               <w:bCs w:val="0"/>
-              <w:sz w:val="24"/>
-              <w:szCs w:val="24"/>
+              <w:noProof/>
+              <w:sz w:val="22"/>
             </w:rPr>
           </w:pPr>
-          <w:hyperlink w:anchor="_Toc24113805" w:history="1">
+          <w:hyperlink w:anchor="_Toc123637734" w:history="1">
             <w:r>
               <w:rPr>
                 <w:rStyle w:val="Hyperlink"/>
+                <w:noProof/>
               </w:rPr>
               <w:t>6.2</w:t>
             </w:r>
@@ -1357,54 +1415,62 @@
               <w:rPr>
                 <w:rFonts w:asciiTheme="minorHAnsi" w:hAnsiTheme="minorHAnsi"/>
                 <w:bCs w:val="0"/>
-                <w:sz w:val="24"/>
-                <w:szCs w:val="24"/>
+                <w:noProof/>
+                <w:sz w:val="22"/>
               </w:rPr>
               <w:tab/>
             </w:r>
             <w:r>
               <w:rPr>
                 <w:rStyle w:val="Hyperlink"/>
+                <w:noProof/>
               </w:rPr>
               <w:t>Stundenverlaufsskizzen</w:t>
             </w:r>
             <w:r>
               <w:rPr>
+                <w:noProof/>
                 <w:webHidden/>
               </w:rPr>
               <w:tab/>
             </w:r>
             <w:r>
               <w:rPr>
+                <w:noProof/>
                 <w:webHidden/>
               </w:rPr>
               <w:fldChar w:fldCharType="begin"/>
             </w:r>
             <w:r>
               <w:rPr>
+                <w:noProof/>
                 <w:webHidden/>
               </w:rPr>
-              <w:instrText xml:space="preserve"> PAGEREF _Toc24113805 \h </w:instrText>
-            </w:r>
-            <w:r>
-              <w:rPr>
+              <w:instrText xml:space="preserve"> PAGEREF _Toc123637734 \h </w:instrText>
+            </w:r>
+            <w:r>
+              <w:rPr>
+                <w:noProof/>
                 <w:webHidden/>
               </w:rPr>
             </w:r>
             <w:r>
               <w:rPr>
+                <w:noProof/>
                 <w:webHidden/>
               </w:rPr>
               <w:fldChar w:fldCharType="separate"/>
             </w:r>
             <w:r>
               <w:rPr>
+                <w:noProof/>
                 <w:webHidden/>
               </w:rPr>
               <w:t>8</w:t>
             </w:r>
             <w:r>
               <w:rPr>
+                <w:noProof/>
                 <w:webHidden/>
               </w:rPr>
               <w:fldChar w:fldCharType="end"/>
@@ -1415,20 +1481,21 @@
           <w:pPr>
             <w:pStyle w:val="Verzeichnis3"/>
             <w:tabs>
-              <w:tab w:val="left" w:pos="1200"/>
+              <w:tab w:val="left" w:pos="1320"/>
               <w:tab w:val="right" w:leader="dot" w:pos="8834"/>
             </w:tabs>
             <w:rPr>
               <w:rFonts w:asciiTheme="minorHAnsi" w:hAnsiTheme="minorHAnsi"/>
               <w:bCs w:val="0"/>
-              <w:sz w:val="24"/>
-              <w:szCs w:val="24"/>
+              <w:noProof/>
+              <w:sz w:val="22"/>
             </w:rPr>
           </w:pPr>
-          <w:hyperlink w:anchor="_Toc24113806" w:history="1">
+          <w:hyperlink w:anchor="_Toc123637735" w:history="1">
             <w:r>
               <w:rPr>
                 <w:rStyle w:val="Hyperlink"/>
+                <w:noProof/>
               </w:rPr>
               <w:t>6.2.1</w:t>
             </w:r>
@@ -1436,54 +1503,62 @@
               <w:rPr>
                 <w:rFonts w:asciiTheme="minorHAnsi" w:hAnsiTheme="minorHAnsi"/>
                 <w:bCs w:val="0"/>
-                <w:sz w:val="24"/>
-                <w:szCs w:val="24"/>
+                <w:noProof/>
+                <w:sz w:val="22"/>
               </w:rPr>
               <w:tab/>
             </w:r>
             <w:r>
               <w:rPr>
                 <w:rStyle w:val="Hyperlink"/>
+                <w:noProof/>
               </w:rPr>
               <w:t>Einführung, Kennenlernen und Entwicklung einer App</w:t>
             </w:r>
             <w:r>
               <w:rPr>
+                <w:noProof/>
                 <w:webHidden/>
               </w:rPr>
               <w:tab/>
             </w:r>
             <w:r>
               <w:rPr>
+                <w:noProof/>
                 <w:webHidden/>
               </w:rPr>
               <w:fldChar w:fldCharType="begin"/>
             </w:r>
             <w:r>
               <w:rPr>
+                <w:noProof/>
                 <w:webHidden/>
               </w:rPr>
-              <w:instrText xml:space="preserve"> PAGEREF _Toc24113806 \h </w:instrText>
-            </w:r>
-            <w:r>
-              <w:rPr>
+              <w:instrText xml:space="preserve"> PAGEREF _Toc123637735 \h </w:instrText>
+            </w:r>
+            <w:r>
+              <w:rPr>
+                <w:noProof/>
                 <w:webHidden/>
               </w:rPr>
             </w:r>
             <w:r>
               <w:rPr>
+                <w:noProof/>
                 <w:webHidden/>
               </w:rPr>
               <w:fldChar w:fldCharType="separate"/>
             </w:r>
             <w:r>
               <w:rPr>
+                <w:noProof/>
                 <w:webHidden/>
               </w:rPr>
               <w:t>8</w:t>
             </w:r>
             <w:r>
               <w:rPr>
+                <w:noProof/>
                 <w:webHidden/>
               </w:rPr>
               <w:fldChar w:fldCharType="end"/>
@@ -1494,20 +1569,21 @@
           <w:pPr>
             <w:pStyle w:val="Verzeichnis3"/>
             <w:tabs>
-              <w:tab w:val="left" w:pos="1200"/>
+              <w:tab w:val="left" w:pos="1320"/>
               <w:tab w:val="right" w:leader="dot" w:pos="8834"/>
             </w:tabs>
             <w:rPr>
               <w:rFonts w:asciiTheme="minorHAnsi" w:hAnsiTheme="minorHAnsi"/>
               <w:bCs w:val="0"/>
-              <w:sz w:val="24"/>
-              <w:szCs w:val="24"/>
+              <w:noProof/>
+              <w:sz w:val="22"/>
             </w:rPr>
           </w:pPr>
-          <w:hyperlink w:anchor="_Toc24113807" w:history="1">
+          <w:hyperlink w:anchor="_Toc123637736" w:history="1">
             <w:r>
               <w:rPr>
                 <w:rStyle w:val="Hyperlink"/>
+                <w:noProof/>
               </w:rPr>
               <w:t>6.2.2</w:t>
             </w:r>
@@ -1515,54 +1591,62 @@
               <w:rPr>
                 <w:rFonts w:asciiTheme="minorHAnsi" w:hAnsiTheme="minorHAnsi"/>
                 <w:bCs w:val="0"/>
-                <w:sz w:val="24"/>
-                <w:szCs w:val="24"/>
+                <w:noProof/>
+                <w:sz w:val="22"/>
               </w:rPr>
               <w:tab/>
             </w:r>
             <w:r>
               <w:rPr>
                 <w:rStyle w:val="Hyperlink"/>
+                <w:noProof/>
               </w:rPr>
               <w:t>Vertiefung: Eigene Projekte</w:t>
             </w:r>
             <w:r>
               <w:rPr>
+                <w:noProof/>
                 <w:webHidden/>
               </w:rPr>
               <w:tab/>
             </w:r>
             <w:r>
               <w:rPr>
+                <w:noProof/>
                 <w:webHidden/>
               </w:rPr>
               <w:fldChar w:fldCharType="begin"/>
             </w:r>
             <w:r>
               <w:rPr>
+                <w:noProof/>
                 <w:webHidden/>
               </w:rPr>
-              <w:instrText xml:space="preserve"> PAGEREF _Toc24113807 \h </w:instrText>
-            </w:r>
-            <w:r>
-              <w:rPr>
+              <w:instrText xml:space="preserve"> PAGEREF _Toc123637736 \h </w:instrText>
+            </w:r>
+            <w:r>
+              <w:rPr>
+                <w:noProof/>
                 <w:webHidden/>
               </w:rPr>
             </w:r>
             <w:r>
               <w:rPr>
+                <w:noProof/>
                 <w:webHidden/>
               </w:rPr>
               <w:fldChar w:fldCharType="separate"/>
             </w:r>
             <w:r>
               <w:rPr>
+                <w:noProof/>
                 <w:webHidden/>
               </w:rPr>
               <w:t>8</w:t>
             </w:r>
             <w:r>
               <w:rPr>
+                <w:noProof/>
                 <w:webHidden/>
               </w:rPr>
               <w:fldChar w:fldCharType="end"/>
@@ -1572,76 +1656,79 @@
         <w:p>
           <w:pPr>
             <w:pStyle w:val="Verzeichnis1"/>
-            <w:tabs>
-              <w:tab w:val="left" w:pos="440"/>
-              <w:tab w:val="right" w:leader="dot" w:pos="8834"/>
-            </w:tabs>
             <w:rPr>
               <w:rFonts w:asciiTheme="minorHAnsi" w:hAnsiTheme="minorHAnsi"/>
-              <w:bCs w:val="0"/>
-              <w:sz w:val="24"/>
-              <w:szCs w:val="24"/>
+              <w:noProof/>
+              <w:sz w:val="22"/>
             </w:rPr>
           </w:pPr>
-          <w:hyperlink w:anchor="_Toc24113808" w:history="1">
+          <w:hyperlink w:anchor="_Toc123637737" w:history="1">
             <w:r>
               <w:rPr>
                 <w:rStyle w:val="Hyperlink"/>
+                <w:noProof/>
               </w:rPr>
               <w:t>7</w:t>
             </w:r>
             <w:r>
               <w:rPr>
                 <w:rFonts w:asciiTheme="minorHAnsi" w:hAnsiTheme="minorHAnsi"/>
-                <w:bCs w:val="0"/>
-                <w:sz w:val="24"/>
-                <w:szCs w:val="24"/>
+                <w:noProof/>
+                <w:sz w:val="22"/>
               </w:rPr>
               <w:tab/>
             </w:r>
             <w:r>
               <w:rPr>
                 <w:rStyle w:val="Hyperlink"/>
+                <w:noProof/>
               </w:rPr>
               <w:t>Einbettung in verschiedene Fächer und Themen</w:t>
             </w:r>
             <w:r>
               <w:rPr>
+                <w:noProof/>
                 <w:webHidden/>
               </w:rPr>
               <w:tab/>
             </w:r>
             <w:r>
               <w:rPr>
+                <w:noProof/>
                 <w:webHidden/>
               </w:rPr>
               <w:fldChar w:fldCharType="begin"/>
             </w:r>
             <w:r>
               <w:rPr>
+                <w:noProof/>
                 <w:webHidden/>
               </w:rPr>
-              <w:instrText xml:space="preserve"> PAGEREF _Toc24113808 \h </w:instrText>
-            </w:r>
-            <w:r>
-              <w:rPr>
+              <w:instrText xml:space="preserve"> PAGEREF _Toc123637737 \h </w:instrText>
+            </w:r>
+            <w:r>
+              <w:rPr>
+                <w:noProof/>
                 <w:webHidden/>
               </w:rPr>
             </w:r>
             <w:r>
               <w:rPr>
+                <w:noProof/>
                 <w:webHidden/>
               </w:rPr>
               <w:fldChar w:fldCharType="separate"/>
             </w:r>
             <w:r>
               <w:rPr>
+                <w:noProof/>
                 <w:webHidden/>
               </w:rPr>
               <w:t>8</w:t>
             </w:r>
             <w:r>
               <w:rPr>
+                <w:noProof/>
                 <w:webHidden/>
               </w:rPr>
               <w:fldChar w:fldCharType="end"/>
@@ -1651,76 +1738,79 @@
         <w:p>
           <w:pPr>
             <w:pStyle w:val="Verzeichnis1"/>
-            <w:tabs>
-              <w:tab w:val="left" w:pos="440"/>
-              <w:tab w:val="right" w:leader="dot" w:pos="8834"/>
-            </w:tabs>
             <w:rPr>
               <w:rFonts w:asciiTheme="minorHAnsi" w:hAnsiTheme="minorHAnsi"/>
-              <w:bCs w:val="0"/>
-              <w:sz w:val="24"/>
-              <w:szCs w:val="24"/>
+              <w:noProof/>
+              <w:sz w:val="22"/>
             </w:rPr>
           </w:pPr>
-          <w:hyperlink w:anchor="_Toc24113809" w:history="1">
+          <w:hyperlink w:anchor="_Toc123637738" w:history="1">
             <w:r>
               <w:rPr>
                 <w:rStyle w:val="Hyperlink"/>
+                <w:noProof/>
               </w:rPr>
               <w:t>8</w:t>
             </w:r>
             <w:r>
               <w:rPr>
                 <w:rFonts w:asciiTheme="minorHAnsi" w:hAnsiTheme="minorHAnsi"/>
-                <w:bCs w:val="0"/>
-                <w:sz w:val="24"/>
-                <w:szCs w:val="24"/>
+                <w:noProof/>
+                <w:sz w:val="22"/>
               </w:rPr>
               <w:tab/>
             </w:r>
             <w:r>
               <w:rPr>
                 <w:rStyle w:val="Hyperlink"/>
+                <w:noProof/>
               </w:rPr>
               <w:t>Anschlussthemen</w:t>
             </w:r>
             <w:r>
               <w:rPr>
+                <w:noProof/>
                 <w:webHidden/>
               </w:rPr>
               <w:tab/>
             </w:r>
             <w:r>
               <w:rPr>
+                <w:noProof/>
                 <w:webHidden/>
               </w:rPr>
               <w:fldChar w:fldCharType="begin"/>
             </w:r>
             <w:r>
               <w:rPr>
+                <w:noProof/>
                 <w:webHidden/>
               </w:rPr>
-              <w:instrText xml:space="preserve"> PAGEREF _Toc24113809 \h </w:instrText>
-            </w:r>
-            <w:r>
-              <w:rPr>
+              <w:instrText xml:space="preserve"> PAGEREF _Toc123637738 \h </w:instrText>
+            </w:r>
+            <w:r>
+              <w:rPr>
+                <w:noProof/>
                 <w:webHidden/>
               </w:rPr>
             </w:r>
             <w:r>
               <w:rPr>
+                <w:noProof/>
                 <w:webHidden/>
               </w:rPr>
               <w:fldChar w:fldCharType="separate"/>
             </w:r>
             <w:r>
               <w:rPr>
+                <w:noProof/>
                 <w:webHidden/>
               </w:rPr>
               <w:t>9</w:t>
             </w:r>
             <w:r>
               <w:rPr>
+                <w:noProof/>
                 <w:webHidden/>
               </w:rPr>
               <w:fldChar w:fldCharType="end"/>
@@ -1730,76 +1820,79 @@
         <w:p>
           <w:pPr>
             <w:pStyle w:val="Verzeichnis1"/>
-            <w:tabs>
-              <w:tab w:val="left" w:pos="440"/>
-              <w:tab w:val="right" w:leader="dot" w:pos="8834"/>
-            </w:tabs>
             <w:rPr>
               <w:rFonts w:asciiTheme="minorHAnsi" w:hAnsiTheme="minorHAnsi"/>
-              <w:bCs w:val="0"/>
-              <w:sz w:val="24"/>
-              <w:szCs w:val="24"/>
+              <w:noProof/>
+              <w:sz w:val="22"/>
             </w:rPr>
           </w:pPr>
-          <w:hyperlink w:anchor="_Toc24113810" w:history="1">
+          <w:hyperlink w:anchor="_Toc123637739" w:history="1">
             <w:r>
               <w:rPr>
                 <w:rStyle w:val="Hyperlink"/>
+                <w:noProof/>
               </w:rPr>
               <w:t>9</w:t>
             </w:r>
             <w:r>
               <w:rPr>
                 <w:rFonts w:asciiTheme="minorHAnsi" w:hAnsiTheme="minorHAnsi"/>
-                <w:bCs w:val="0"/>
-                <w:sz w:val="24"/>
-                <w:szCs w:val="24"/>
+                <w:noProof/>
+                <w:sz w:val="22"/>
               </w:rPr>
               <w:tab/>
             </w:r>
             <w:r>
               <w:rPr>
                 <w:rStyle w:val="Hyperlink"/>
+                <w:noProof/>
               </w:rPr>
               <w:t>Literatur und Links</w:t>
             </w:r>
             <w:r>
               <w:rPr>
+                <w:noProof/>
                 <w:webHidden/>
               </w:rPr>
               <w:tab/>
             </w:r>
             <w:r>
               <w:rPr>
+                <w:noProof/>
                 <w:webHidden/>
               </w:rPr>
               <w:fldChar w:fldCharType="begin"/>
             </w:r>
             <w:r>
               <w:rPr>
+                <w:noProof/>
                 <w:webHidden/>
               </w:rPr>
-              <w:instrText xml:space="preserve"> PAGEREF _Toc24113810 \h </w:instrText>
-            </w:r>
-            <w:r>
-              <w:rPr>
+              <w:instrText xml:space="preserve"> PAGEREF _Toc123637739 \h </w:instrText>
+            </w:r>
+            <w:r>
+              <w:rPr>
+                <w:noProof/>
                 <w:webHidden/>
               </w:rPr>
             </w:r>
             <w:r>
               <w:rPr>
+                <w:noProof/>
                 <w:webHidden/>
               </w:rPr>
               <w:fldChar w:fldCharType="separate"/>
             </w:r>
             <w:r>
               <w:rPr>
+                <w:noProof/>
                 <w:webHidden/>
               </w:rPr>
-              <w:t>10</w:t>
-            </w:r>
-            <w:r>
-              <w:rPr>
+              <w:t>9</w:t>
+            </w:r>
+            <w:r>
+              <w:rPr>
+                <w:noProof/>
                 <w:webHidden/>
               </w:rPr>
               <w:fldChar w:fldCharType="end"/>
@@ -1809,76 +1902,79 @@
         <w:p>
           <w:pPr>
             <w:pStyle w:val="Verzeichnis1"/>
-            <w:tabs>
-              <w:tab w:val="left" w:pos="720"/>
-              <w:tab w:val="right" w:leader="dot" w:pos="8834"/>
-            </w:tabs>
             <w:rPr>
               <w:rFonts w:asciiTheme="minorHAnsi" w:hAnsiTheme="minorHAnsi"/>
-              <w:bCs w:val="0"/>
-              <w:sz w:val="24"/>
-              <w:szCs w:val="24"/>
+              <w:noProof/>
+              <w:sz w:val="22"/>
             </w:rPr>
           </w:pPr>
-          <w:hyperlink w:anchor="_Toc24113811" w:history="1">
+          <w:hyperlink w:anchor="_Toc123637740" w:history="1">
             <w:r>
               <w:rPr>
                 <w:rStyle w:val="Hyperlink"/>
+                <w:noProof/>
               </w:rPr>
               <w:t>10</w:t>
             </w:r>
             <w:r>
               <w:rPr>
                 <w:rFonts w:asciiTheme="minorHAnsi" w:hAnsiTheme="minorHAnsi"/>
-                <w:bCs w:val="0"/>
-                <w:sz w:val="24"/>
-                <w:szCs w:val="24"/>
+                <w:noProof/>
+                <w:sz w:val="22"/>
               </w:rPr>
               <w:tab/>
             </w:r>
             <w:r>
               <w:rPr>
                 <w:rStyle w:val="Hyperlink"/>
+                <w:noProof/>
               </w:rPr>
               <w:t>Arbeitsmaterialien</w:t>
             </w:r>
             <w:r>
               <w:rPr>
+                <w:noProof/>
                 <w:webHidden/>
               </w:rPr>
               <w:tab/>
             </w:r>
             <w:r>
               <w:rPr>
+                <w:noProof/>
                 <w:webHidden/>
               </w:rPr>
               <w:fldChar w:fldCharType="begin"/>
             </w:r>
             <w:r>
               <w:rPr>
+                <w:noProof/>
                 <w:webHidden/>
               </w:rPr>
-              <w:instrText xml:space="preserve"> PAGEREF _Toc24113811 \h </w:instrText>
-            </w:r>
-            <w:r>
-              <w:rPr>
+              <w:instrText xml:space="preserve"> PAGEREF _Toc123637740 \h </w:instrText>
+            </w:r>
+            <w:r>
+              <w:rPr>
+                <w:noProof/>
                 <w:webHidden/>
               </w:rPr>
             </w:r>
             <w:r>
               <w:rPr>
+                <w:noProof/>
                 <w:webHidden/>
               </w:rPr>
               <w:fldChar w:fldCharType="separate"/>
             </w:r>
             <w:r>
               <w:rPr>
+                <w:noProof/>
                 <w:webHidden/>
               </w:rPr>
               <w:t>10</w:t>
             </w:r>
             <w:r>
               <w:rPr>
+                <w:noProof/>
                 <w:webHidden/>
               </w:rPr>
               <w:fldChar w:fldCharType="end"/>
@@ -1888,76 +1984,79 @@
         <w:p>
           <w:pPr>
             <w:pStyle w:val="Verzeichnis1"/>
-            <w:tabs>
-              <w:tab w:val="left" w:pos="720"/>
-              <w:tab w:val="right" w:leader="dot" w:pos="8834"/>
-            </w:tabs>
             <w:rPr>
               <w:rFonts w:asciiTheme="minorHAnsi" w:hAnsiTheme="minorHAnsi"/>
-              <w:bCs w:val="0"/>
-              <w:sz w:val="24"/>
-              <w:szCs w:val="24"/>
+              <w:noProof/>
+              <w:sz w:val="22"/>
             </w:rPr>
           </w:pPr>
-          <w:hyperlink w:anchor="_Toc24113812" w:history="1">
+          <w:hyperlink w:anchor="_Toc123637741" w:history="1">
             <w:r>
               <w:rPr>
                 <w:rStyle w:val="Hyperlink"/>
+                <w:noProof/>
               </w:rPr>
               <w:t>11</w:t>
             </w:r>
             <w:r>
               <w:rPr>
                 <w:rFonts w:asciiTheme="minorHAnsi" w:hAnsiTheme="minorHAnsi"/>
-                <w:bCs w:val="0"/>
-                <w:sz w:val="24"/>
-                <w:szCs w:val="24"/>
+                <w:noProof/>
+                <w:sz w:val="22"/>
               </w:rPr>
               <w:tab/>
             </w:r>
             <w:r>
               <w:rPr>
                 <w:rStyle w:val="Hyperlink"/>
+                <w:noProof/>
               </w:rPr>
               <w:t>Glossar</w:t>
             </w:r>
             <w:r>
               <w:rPr>
+                <w:noProof/>
                 <w:webHidden/>
               </w:rPr>
               <w:tab/>
             </w:r>
             <w:r>
               <w:rPr>
+                <w:noProof/>
                 <w:webHidden/>
               </w:rPr>
               <w:fldChar w:fldCharType="begin"/>
             </w:r>
             <w:r>
               <w:rPr>
+                <w:noProof/>
                 <w:webHidden/>
               </w:rPr>
-              <w:instrText xml:space="preserve"> PAGEREF _Toc24113812 \h </w:instrText>
-            </w:r>
-            <w:r>
-              <w:rPr>
+              <w:instrText xml:space="preserve"> PAGEREF _Toc123637741 \h </w:instrText>
+            </w:r>
+            <w:r>
+              <w:rPr>
+                <w:noProof/>
                 <w:webHidden/>
               </w:rPr>
             </w:r>
             <w:r>
               <w:rPr>
+                <w:noProof/>
                 <w:webHidden/>
               </w:rPr>
               <w:fldChar w:fldCharType="separate"/>
             </w:r>
             <w:r>
               <w:rPr>
+                <w:noProof/>
                 <w:webHidden/>
               </w:rPr>
-              <w:t>11</w:t>
-            </w:r>
-            <w:r>
-              <w:rPr>
+              <w:t>10</w:t>
+            </w:r>
+            <w:r>
+              <w:rPr>
+                <w:noProof/>
                 <w:webHidden/>
               </w:rPr>
               <w:fldChar w:fldCharType="end"/>
@@ -1967,76 +2066,79 @@
         <w:p>
           <w:pPr>
             <w:pStyle w:val="Verzeichnis1"/>
-            <w:tabs>
-              <w:tab w:val="left" w:pos="720"/>
-              <w:tab w:val="right" w:leader="dot" w:pos="8834"/>
-            </w:tabs>
             <w:rPr>
               <w:rFonts w:asciiTheme="minorHAnsi" w:hAnsiTheme="minorHAnsi"/>
-              <w:bCs w:val="0"/>
-              <w:sz w:val="24"/>
-              <w:szCs w:val="24"/>
+              <w:noProof/>
+              <w:sz w:val="22"/>
             </w:rPr>
           </w:pPr>
-          <w:hyperlink w:anchor="_Toc24113813" w:history="1">
+          <w:hyperlink w:anchor="_Toc123637742" w:history="1">
             <w:r>
               <w:rPr>
                 <w:rStyle w:val="Hyperlink"/>
+                <w:noProof/>
               </w:rPr>
               <w:t>12</w:t>
             </w:r>
             <w:r>
               <w:rPr>
                 <w:rFonts w:asciiTheme="minorHAnsi" w:hAnsiTheme="minorHAnsi"/>
-                <w:bCs w:val="0"/>
-                <w:sz w:val="24"/>
-                <w:szCs w:val="24"/>
+                <w:noProof/>
+                <w:sz w:val="22"/>
               </w:rPr>
               <w:tab/>
             </w:r>
             <w:r>
               <w:rPr>
                 <w:rStyle w:val="Hyperlink"/>
+                <w:noProof/>
               </w:rPr>
               <w:t>FAQs</w:t>
             </w:r>
             <w:r>
               <w:rPr>
+                <w:noProof/>
                 <w:webHidden/>
               </w:rPr>
               <w:tab/>
             </w:r>
             <w:r>
               <w:rPr>
+                <w:noProof/>
                 <w:webHidden/>
               </w:rPr>
               <w:fldChar w:fldCharType="begin"/>
             </w:r>
             <w:r>
               <w:rPr>
+                <w:noProof/>
                 <w:webHidden/>
               </w:rPr>
-              <w:instrText xml:space="preserve"> PAGEREF _Toc24113813 \h </w:instrText>
-            </w:r>
-            <w:r>
-              <w:rPr>
+              <w:instrText xml:space="preserve"> PAGEREF _Toc123637742 \h </w:instrText>
+            </w:r>
+            <w:r>
+              <w:rPr>
+                <w:noProof/>
                 <w:webHidden/>
               </w:rPr>
             </w:r>
             <w:r>
               <w:rPr>
+                <w:noProof/>
                 <w:webHidden/>
               </w:rPr>
               <w:fldChar w:fldCharType="separate"/>
             </w:r>
             <w:r>
               <w:rPr>
+                <w:noProof/>
                 <w:webHidden/>
               </w:rPr>
               <w:t>12</w:t>
             </w:r>
             <w:r>
               <w:rPr>
+                <w:noProof/>
                 <w:webHidden/>
               </w:rPr>
               <w:fldChar w:fldCharType="end"/>
@@ -2064,7 +2166,7 @@
         <w:pStyle w:val="berschrift1"/>
       </w:pPr>
       <w:bookmarkStart w:id="0" w:name="_Toc437258673"/>
-      <w:bookmarkStart w:id="1" w:name="_Toc24113794"/>
+      <w:bookmarkStart w:id="1" w:name="_Toc123637723"/>
       <w:r>
         <w:lastRenderedPageBreak/>
         <w:t>App Inventor</w:t>
@@ -2082,7 +2184,7 @@
           <w:noProof/>
         </w:rPr>
         <w:drawing>
-          <wp:anchor distT="0" distB="0" distL="114300" distR="114300" simplePos="0" relativeHeight="251672576" behindDoc="1" locked="0" layoutInCell="1" allowOverlap="1" wp14:anchorId="3855AB4C" wp14:editId="01D94FF3">
+          <wp:anchor distT="0" distB="0" distL="114300" distR="114300" simplePos="0" relativeHeight="251666432" behindDoc="1" locked="0" layoutInCell="1" allowOverlap="1" wp14:anchorId="3855AB4C" wp14:editId="01D94FF3">
             <wp:simplePos x="0" y="0"/>
             <wp:positionH relativeFrom="margin">
               <wp:posOffset>3866515</wp:posOffset>
@@ -2916,7 +3018,7 @@
       <w:pPr>
         <w:pStyle w:val="berschrift1"/>
       </w:pPr>
-      <w:bookmarkStart w:id="3" w:name="_Toc24113795"/>
+      <w:bookmarkStart w:id="3" w:name="_Toc123637724"/>
       <w:r>
         <w:lastRenderedPageBreak/>
         <w:t>Warum gibt es das Modul?</w:t>
@@ -3329,7 +3431,7 @@
       <w:pPr>
         <w:pStyle w:val="berschrift1"/>
       </w:pPr>
-      <w:bookmarkStart w:id="4" w:name="_Toc24113796"/>
+      <w:bookmarkStart w:id="4" w:name="_Toc123637725"/>
       <w:r>
         <w:t>Ziele des Moduls</w:t>
       </w:r>
@@ -3438,23 +3540,25 @@
       <w:pPr>
         <w:pStyle w:val="berschrift1"/>
       </w:pPr>
-      <w:bookmarkStart w:id="5" w:name="_Toc24113797"/>
-      <w:r>
-        <w:t>Die Rolle de</w:t>
+      <w:bookmarkStart w:id="5" w:name="_Toc123637726"/>
+      <w:r>
+        <w:t>Rolle de</w:t>
       </w:r>
       <w:r>
         <w:t>r</w:t>
       </w:r>
       <w:r>
-        <w:t xml:space="preserve"> Unternehmensvertreterin</w:t>
-      </w:r>
-      <w:r>
-        <w:t>/</w:t>
-      </w:r>
-      <w:r>
-        <w:t>des Unternehmensvertreters</w:t>
+        <w:t xml:space="preserve"> Unternehmensvertreter</w:t>
+      </w:r>
+      <w:r>
+        <w:t>*</w:t>
+      </w:r>
+      <w:proofErr w:type="spellStart"/>
+      <w:r>
+        <w:t>nnen</w:t>
       </w:r>
       <w:bookmarkEnd w:id="5"/>
+      <w:proofErr w:type="spellEnd"/>
     </w:p>
     <w:p>
       <w:pPr>
@@ -3496,34 +3600,41 @@
           <w:rFonts w:eastAsiaTheme="minorEastAsia"/>
           <w:bCs/>
         </w:rPr>
-        <w:t>die Unternehmensvertreterin</w:t>
+        <w:t>der*</w:t>
       </w:r>
       <w:r>
         <w:rPr>
           <w:rFonts w:eastAsiaTheme="minorEastAsia"/>
           <w:bCs/>
         </w:rPr>
-        <w:t>/</w:t>
+        <w:t>die Unternehmensvertreter</w:t>
       </w:r>
       <w:r>
         <w:rPr>
           <w:rFonts w:eastAsiaTheme="minorEastAsia"/>
           <w:bCs/>
         </w:rPr>
-        <w:t>der Unternehmensvertreter mehrere Möglichkeiten</w:t>
+        <w:t>*</w:t>
       </w:r>
       <w:r>
         <w:rPr>
           <w:rFonts w:eastAsiaTheme="minorEastAsia"/>
           <w:bCs/>
         </w:rPr>
-        <w:t>,</w:t>
+        <w:t>in mehrere Möglichkeiten</w:t>
       </w:r>
       <w:r>
         <w:rPr>
           <w:rFonts w:eastAsiaTheme="minorEastAsia"/>
           <w:bCs/>
         </w:rPr>
+        <w:t>,</w:t>
+      </w:r>
+      <w:r>
+        <w:rPr>
+          <w:rFonts w:eastAsiaTheme="minorEastAsia"/>
+          <w:bCs/>
+        </w:rPr>
         <w:t xml:space="preserve"> aktiv mitzuwirken. Hier einige Anregungen:</w:t>
       </w:r>
     </w:p>
@@ -3638,7 +3749,7 @@
       <w:pPr>
         <w:pStyle w:val="berschrift1"/>
       </w:pPr>
-      <w:bookmarkStart w:id="6" w:name="_Toc24113798"/>
+      <w:bookmarkStart w:id="6" w:name="_Toc123637727"/>
       <w:r>
         <w:lastRenderedPageBreak/>
         <w:t>Inhalte des Moduls</w:t>
@@ -3795,7 +3906,7 @@
       <w:r>
         <w:t xml:space="preserve"> </w:t>
       </w:r>
-      <w:bookmarkStart w:id="10" w:name="_Toc24113799"/>
+      <w:bookmarkStart w:id="10" w:name="_Toc123637728"/>
       <w:r>
         <w:t>Aufruf und Einstieg in den App Inventor</w:t>
       </w:r>
@@ -3938,7 +4049,7 @@
       <w:r>
         <w:t xml:space="preserve"> </w:t>
       </w:r>
-      <w:bookmarkStart w:id="13" w:name="_Toc24113800"/>
+      <w:bookmarkStart w:id="13" w:name="_Toc123637729"/>
       <w:r>
         <w:t>Die grafische Benutzeroberfläche</w:t>
       </w:r>
@@ -3997,7 +4108,7 @@
       <w:pPr>
         <w:pStyle w:val="berschrift3"/>
       </w:pPr>
-      <w:bookmarkStart w:id="14" w:name="_Toc24113801"/>
+      <w:bookmarkStart w:id="14" w:name="_Toc123637730"/>
       <w:r>
         <w:rPr>
           <w:noProof/>
@@ -4006,7 +4117,7 @@
         <mc:AlternateContent>
           <mc:Choice Requires="wps">
             <w:drawing>
-              <wp:anchor distT="0" distB="0" distL="114300" distR="114300" simplePos="0" relativeHeight="251655168" behindDoc="0" locked="0" layoutInCell="1" allowOverlap="1" wp14:anchorId="569AAFB4" wp14:editId="274DE580">
+              <wp:anchor distT="0" distB="0" distL="114300" distR="114300" simplePos="0" relativeHeight="251660288" behindDoc="0" locked="0" layoutInCell="1" allowOverlap="1" wp14:anchorId="569AAFB4" wp14:editId="274DE580">
                 <wp:simplePos x="0" y="0"/>
                 <wp:positionH relativeFrom="column">
                   <wp:posOffset>4886515</wp:posOffset>
@@ -4088,7 +4199,7 @@
           </mc:Choice>
           <mc:Fallback>
             <w:pict>
-              <v:oval w14:anchorId="569AAFB4" id="Ellipse 39" o:spid="_x0000_s1029" style="position:absolute;left:0;text-align:left;margin-left:384.75pt;margin-top:17.2pt;width:29.6pt;height:29.65pt;z-index:251655168;visibility:visible;mso-wrap-style:square;mso-width-percent:0;mso-height-percent:0;mso-wrap-distance-left:9pt;mso-wrap-distance-top:0;mso-wrap-distance-right:9pt;mso-wrap-distance-bottom:0;mso-position-horizontal:absolute;mso-position-horizontal-relative:text;mso-position-vertical:absolute;mso-position-vertical-relative:text;mso-width-percent:0;mso-height-percent:0;mso-width-relative:margin;mso-height-relative:margin;v-text-anchor:middle" o:gfxdata="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" fillcolor="#ed7d31 [3205]" strokecolor="#ed7d31 [3205]" strokeweight="1pt">
+              <v:oval w14:anchorId="569AAFB4" id="Ellipse 39" o:spid="_x0000_s1029" style="position:absolute;left:0;text-align:left;margin-left:384.75pt;margin-top:17.2pt;width:29.6pt;height:29.65pt;z-index:251660288;visibility:visible;mso-wrap-style:square;mso-width-percent:0;mso-height-percent:0;mso-wrap-distance-left:9pt;mso-wrap-distance-top:0;mso-wrap-distance-right:9pt;mso-wrap-distance-bottom:0;mso-position-horizontal:absolute;mso-position-horizontal-relative:text;mso-position-vertical:absolute;mso-position-vertical-relative:text;mso-width-percent:0;mso-height-percent:0;mso-width-relative:margin;mso-height-relative:margin;v-text-anchor:middle" o:gfxdata="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" fillcolor="#ed7d31 [3205]" strokecolor="#ed7d31 [3205]" strokeweight="1pt">
                 <v:stroke joinstyle="miter"/>
                 <v:textbox>
                   <w:txbxContent>
@@ -4114,7 +4225,7 @@
         <mc:AlternateContent>
           <mc:Choice Requires="wps">
             <w:drawing>
-              <wp:anchor distT="0" distB="0" distL="114300" distR="114300" simplePos="0" relativeHeight="251656192" behindDoc="0" locked="0" layoutInCell="1" allowOverlap="1" wp14:anchorId="2282CC1D" wp14:editId="40AFBE09">
+              <wp:anchor distT="0" distB="0" distL="114300" distR="114300" simplePos="0" relativeHeight="251662336" behindDoc="0" locked="0" layoutInCell="1" allowOverlap="1" wp14:anchorId="2282CC1D" wp14:editId="40AFBE09">
                 <wp:simplePos x="0" y="0"/>
                 <wp:positionH relativeFrom="column">
                   <wp:posOffset>2666047</wp:posOffset>
@@ -4196,7 +4307,7 @@
           </mc:Choice>
           <mc:Fallback>
             <w:pict>
-              <v:oval w14:anchorId="2282CC1D" id="Ellipse 40" o:spid="_x0000_s1030" style="position:absolute;left:0;text-align:left;margin-left:209.9pt;margin-top:17.15pt;width:29.6pt;height:29.65pt;z-index:251656192;visibility:visible;mso-wrap-style:square;mso-width-percent:0;mso-height-percent:0;mso-wrap-distance-left:9pt;mso-wrap-distance-top:0;mso-wrap-distance-right:9pt;mso-wrap-distance-bottom:0;mso-position-horizontal:absolute;mso-position-horizontal-relative:text;mso-position-vertical:absolute;mso-position-vertical-relative:text;mso-width-percent:0;mso-height-percent:0;mso-width-relative:margin;mso-height-relative:margin;v-text-anchor:middle" o:gfxdata="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" fillcolor="#ed7d31 [3205]" strokecolor="#ed7d31 [3205]" strokeweight="1pt">
+              <v:oval w14:anchorId="2282CC1D" id="Ellipse 40" o:spid="_x0000_s1030" style="position:absolute;left:0;text-align:left;margin-left:209.9pt;margin-top:17.15pt;width:29.6pt;height:29.65pt;z-index:251662336;visibility:visible;mso-wrap-style:square;mso-width-percent:0;mso-height-percent:0;mso-wrap-distance-left:9pt;mso-wrap-distance-top:0;mso-wrap-distance-right:9pt;mso-wrap-distance-bottom:0;mso-position-horizontal:absolute;mso-position-horizontal-relative:text;mso-position-vertical:absolute;mso-position-vertical-relative:text;mso-width-percent:0;mso-height-percent:0;mso-width-relative:margin;mso-height-relative:margin;v-text-anchor:middle" o:gfxdata="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" fillcolor="#ed7d31 [3205]" strokecolor="#ed7d31 [3205]" strokeweight="1pt">
                 <v:stroke joinstyle="miter"/>
                 <v:textbox>
                   <w:txbxContent>
@@ -4240,7 +4351,7 @@
         <mc:AlternateContent>
           <mc:Choice Requires="wps">
             <w:drawing>
-              <wp:anchor distT="0" distB="0" distL="114300" distR="114300" simplePos="0" relativeHeight="251636224" behindDoc="0" locked="0" layoutInCell="1" allowOverlap="1" wp14:anchorId="0D4AC2D8" wp14:editId="214EA9DF">
+              <wp:anchor distT="0" distB="0" distL="114300" distR="114300" simplePos="0" relativeHeight="251650048" behindDoc="0" locked="0" layoutInCell="1" allowOverlap="1" wp14:anchorId="0D4AC2D8" wp14:editId="214EA9DF">
                 <wp:simplePos x="0" y="0"/>
                 <wp:positionH relativeFrom="column">
                   <wp:posOffset>5258023</wp:posOffset>
@@ -4305,7 +4416,7 @@
           </mc:Choice>
           <mc:Fallback>
             <w:pict>
-              <v:rect w14:anchorId="53C8639D" id="Rechteck 30" o:spid="_x0000_s1026" style="position:absolute;margin-left:414pt;margin-top:17.95pt;width:39pt;height:11.5pt;z-index:251636224;visibility:visible;mso-wrap-style:square;mso-width-percent:0;mso-wrap-distance-left:9pt;mso-wrap-distance-top:0;mso-wrap-distance-right:9pt;mso-wrap-distance-bottom:0;mso-position-horizontal:absolute;mso-position-horizontal-relative:text;mso-position-vertical:absolute;mso-position-vertical-relative:text;mso-width-percent:0;mso-width-relative:margin;v-text-anchor:middle" o:gfxdata="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" filled="f" strokecolor="#ed7d31 [3205]" strokeweight="1.5pt"/>
+              <v:rect w14:anchorId="05DDCFED" id="Rechteck 30" o:spid="_x0000_s1026" style="position:absolute;margin-left:414pt;margin-top:17.95pt;width:39pt;height:11.5pt;z-index:251650048;visibility:visible;mso-wrap-style:square;mso-width-percent:0;mso-wrap-distance-left:9pt;mso-wrap-distance-top:0;mso-wrap-distance-right:9pt;mso-wrap-distance-bottom:0;mso-position-horizontal:absolute;mso-position-horizontal-relative:text;mso-position-vertical:absolute;mso-position-vertical-relative:text;mso-width-percent:0;mso-width-relative:margin;v-text-anchor:middle" o:gfxdata="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" filled="f" strokecolor="#ed7d31 [3205]" strokeweight="1.5pt"/>
             </w:pict>
           </mc:Fallback>
         </mc:AlternateContent>
@@ -4317,7 +4428,7 @@
         <mc:AlternateContent>
           <mc:Choice Requires="wps">
             <w:drawing>
-              <wp:anchor distT="0" distB="0" distL="114300" distR="114300" simplePos="0" relativeHeight="251653632" behindDoc="0" locked="0" layoutInCell="1" allowOverlap="1" wp14:anchorId="39E10BC1" wp14:editId="0231B66D">
+              <wp:anchor distT="0" distB="0" distL="114300" distR="114300" simplePos="0" relativeHeight="251658240" behindDoc="0" locked="0" layoutInCell="1" allowOverlap="1" wp14:anchorId="39E10BC1" wp14:editId="0231B66D">
                 <wp:simplePos x="0" y="0"/>
                 <wp:positionH relativeFrom="column">
                   <wp:posOffset>5332730</wp:posOffset>
@@ -4399,7 +4510,7 @@
           </mc:Choice>
           <mc:Fallback>
             <w:pict>
-              <v:oval w14:anchorId="39E10BC1" id="Ellipse 45" o:spid="_x0000_s1031" style="position:absolute;left:0;text-align:left;margin-left:419.9pt;margin-top:34.6pt;width:29.6pt;height:29.65pt;z-index:251653632;visibility:visible;mso-wrap-style:square;mso-width-percent:0;mso-height-percent:0;mso-wrap-distance-left:9pt;mso-wrap-distance-top:0;mso-wrap-distance-right:9pt;mso-wrap-distance-bottom:0;mso-position-horizontal:absolute;mso-position-horizontal-relative:text;mso-position-vertical:absolute;mso-position-vertical-relative:text;mso-width-percent:0;mso-height-percent:0;mso-width-relative:margin;mso-height-relative:margin;v-text-anchor:middle" o:gfxdata="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" fillcolor="#ed7d31 [3205]" strokecolor="#ed7d31 [3205]" strokeweight="1pt">
+              <v:oval w14:anchorId="39E10BC1" id="Ellipse 45" o:spid="_x0000_s1031" style="position:absolute;left:0;text-align:left;margin-left:419.9pt;margin-top:34.6pt;width:29.6pt;height:29.65pt;z-index:251658240;visibility:visible;mso-wrap-style:square;mso-width-percent:0;mso-height-percent:0;mso-wrap-distance-left:9pt;mso-wrap-distance-top:0;mso-wrap-distance-right:9pt;mso-wrap-distance-bottom:0;mso-position-horizontal:absolute;mso-position-horizontal-relative:text;mso-position-vertical:absolute;mso-position-vertical-relative:text;mso-width-percent:0;mso-height-percent:0;mso-width-relative:margin;mso-height-relative:margin;v-text-anchor:middle" o:gfxdata="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" fillcolor="#ed7d31 [3205]" strokecolor="#ed7d31 [3205]" strokeweight="1pt">
                 <v:stroke joinstyle="miter"/>
                 <v:textbox>
                   <w:txbxContent>
@@ -4425,7 +4536,7 @@
         <mc:AlternateContent>
           <mc:Choice Requires="wps">
             <w:drawing>
-              <wp:anchor distT="0" distB="0" distL="114300" distR="114300" simplePos="0" relativeHeight="251610624" behindDoc="0" locked="0" layoutInCell="1" allowOverlap="1" wp14:anchorId="12C9A937" wp14:editId="6B0016BB">
+              <wp:anchor distT="0" distB="0" distL="114300" distR="114300" simplePos="0" relativeHeight="251637760" behindDoc="0" locked="0" layoutInCell="1" allowOverlap="1" wp14:anchorId="12C9A937" wp14:editId="6B0016BB">
                 <wp:simplePos x="0" y="0"/>
                 <wp:positionH relativeFrom="column">
                   <wp:posOffset>1009015</wp:posOffset>
@@ -4490,7 +4601,7 @@
           </mc:Choice>
           <mc:Fallback>
             <w:pict>
-              <v:rect w14:anchorId="7A7A4292" id="Rechteck 12" o:spid="_x0000_s1026" style="position:absolute;margin-left:79.45pt;margin-top:1.25pt;width:128.25pt;height:11.45pt;z-index:251610624;visibility:visible;mso-wrap-style:square;mso-width-percent:0;mso-wrap-distance-left:9pt;mso-wrap-distance-top:0;mso-wrap-distance-right:9pt;mso-wrap-distance-bottom:0;mso-position-horizontal:absolute;mso-position-horizontal-relative:text;mso-position-vertical:absolute;mso-position-vertical-relative:text;mso-width-percent:0;mso-width-relative:margin;v-text-anchor:middle" o:gfxdata="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" filled="f" strokecolor="#ed7d31 [3205]" strokeweight="1.5pt"/>
+              <v:rect w14:anchorId="03F347ED" id="Rechteck 12" o:spid="_x0000_s1026" style="position:absolute;margin-left:79.45pt;margin-top:1.25pt;width:128.25pt;height:11.45pt;z-index:251637760;visibility:visible;mso-wrap-style:square;mso-width-percent:0;mso-wrap-distance-left:9pt;mso-wrap-distance-top:0;mso-wrap-distance-right:9pt;mso-wrap-distance-bottom:0;mso-position-horizontal:absolute;mso-position-horizontal-relative:text;mso-position-vertical:absolute;mso-position-vertical-relative:text;mso-width-percent:0;mso-width-relative:margin;v-text-anchor:middle" o:gfxdata="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" filled="f" strokecolor="#ed7d31 [3205]" strokeweight="1.5pt"/>
             </w:pict>
           </mc:Fallback>
         </mc:AlternateContent>
@@ -4502,7 +4613,7 @@
         <mc:AlternateContent>
           <mc:Choice Requires="wps">
             <w:drawing>
-              <wp:anchor distT="0" distB="0" distL="114300" distR="114300" simplePos="0" relativeHeight="251658752" behindDoc="0" locked="0" layoutInCell="1" allowOverlap="1" wp14:anchorId="5C3C7608" wp14:editId="788E49C3">
+              <wp:anchor distT="0" distB="0" distL="114300" distR="114300" simplePos="0" relativeHeight="251664384" behindDoc="0" locked="0" layoutInCell="1" allowOverlap="1" wp14:anchorId="5C3C7608" wp14:editId="788E49C3">
                 <wp:simplePos x="0" y="0"/>
                 <wp:positionH relativeFrom="column">
                   <wp:posOffset>4402455</wp:posOffset>
@@ -4584,7 +4695,7 @@
           </mc:Choice>
           <mc:Fallback>
             <w:pict>
-              <v:oval w14:anchorId="5C3C7608" id="Ellipse 46" o:spid="_x0000_s1032" style="position:absolute;left:0;text-align:left;margin-left:346.65pt;margin-top:200.75pt;width:29.6pt;height:29.65pt;z-index:251658752;visibility:visible;mso-wrap-style:square;mso-width-percent:0;mso-height-percent:0;mso-wrap-distance-left:9pt;mso-wrap-distance-top:0;mso-wrap-distance-right:9pt;mso-wrap-distance-bottom:0;mso-position-horizontal:absolute;mso-position-horizontal-relative:text;mso-position-vertical:absolute;mso-position-vertical-relative:text;mso-width-percent:0;mso-height-percent:0;mso-width-relative:margin;mso-height-relative:margin;v-text-anchor:middle" o:gfxdata="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" fillcolor="#ed7d31 [3205]" strokecolor="#ed7d31 [3205]" strokeweight="1pt">
+              <v:oval w14:anchorId="5C3C7608" id="Ellipse 46" o:spid="_x0000_s1032" style="position:absolute;left:0;text-align:left;margin-left:346.65pt;margin-top:200.75pt;width:29.6pt;height:29.65pt;z-index:251664384;visibility:visible;mso-wrap-style:square;mso-width-percent:0;mso-height-percent:0;mso-wrap-distance-left:9pt;mso-wrap-distance-top:0;mso-wrap-distance-right:9pt;mso-wrap-distance-bottom:0;mso-position-horizontal:absolute;mso-position-horizontal-relative:text;mso-position-vertical:absolute;mso-position-vertical-relative:text;mso-width-percent:0;mso-height-percent:0;mso-width-relative:margin;mso-height-relative:margin;v-text-anchor:middle" o:gfxdata="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" fillcolor="#ed7d31 [3205]" strokecolor="#ed7d31 [3205]" strokeweight="1pt">
                 <v:stroke joinstyle="miter"/>
                 <v:textbox>
                   <w:txbxContent>
@@ -4610,7 +4721,7 @@
         <mc:AlternateContent>
           <mc:Choice Requires="wps">
             <w:drawing>
-              <wp:anchor distT="0" distB="0" distL="114300" distR="114300" simplePos="0" relativeHeight="251627008" behindDoc="0" locked="0" layoutInCell="1" allowOverlap="1" wp14:anchorId="565F9A7D" wp14:editId="58A34D07">
+              <wp:anchor distT="0" distB="0" distL="114300" distR="114300" simplePos="0" relativeHeight="251645952" behindDoc="0" locked="0" layoutInCell="1" allowOverlap="1" wp14:anchorId="565F9A7D" wp14:editId="58A34D07">
                 <wp:simplePos x="0" y="0"/>
                 <wp:positionH relativeFrom="column">
                   <wp:posOffset>3871278</wp:posOffset>
@@ -4678,7 +4789,7 @@
           </mc:Choice>
           <mc:Fallback>
             <w:pict>
-              <v:rect w14:anchorId="6FC1E3CB" id="Rechteck 23" o:spid="_x0000_s1026" style="position:absolute;margin-left:304.85pt;margin-top:220.6pt;width:71.1pt;height:13.95pt;z-index:251627008;visibility:visible;mso-wrap-style:square;mso-width-percent:0;mso-height-percent:0;mso-wrap-distance-left:9pt;mso-wrap-distance-top:0;mso-wrap-distance-right:9pt;mso-wrap-distance-bottom:0;mso-position-horizontal:absolute;mso-position-horizontal-relative:text;mso-position-vertical:absolute;mso-position-vertical-relative:text;mso-width-percent:0;mso-height-percent:0;mso-width-relative:margin;mso-height-relative:margin;v-text-anchor:middle" o:gfxdata="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" filled="f" strokecolor="#ed7d31 [3205]" strokeweight="1.5pt"/>
+              <v:rect w14:anchorId="79B1ADBA" id="Rechteck 23" o:spid="_x0000_s1026" style="position:absolute;margin-left:304.85pt;margin-top:220.6pt;width:71.1pt;height:13.95pt;z-index:251645952;visibility:visible;mso-wrap-style:square;mso-width-percent:0;mso-height-percent:0;mso-wrap-distance-left:9pt;mso-wrap-distance-top:0;mso-wrap-distance-right:9pt;mso-wrap-distance-bottom:0;mso-position-horizontal:absolute;mso-position-horizontal-relative:text;mso-position-vertical:absolute;mso-position-vertical-relative:text;mso-width-percent:0;mso-height-percent:0;mso-width-relative:margin;mso-height-relative:margin;v-text-anchor:middle" o:gfxdata="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" filled="f" strokecolor="#ed7d31 [3205]" strokeweight="1.5pt"/>
             </w:pict>
           </mc:Fallback>
         </mc:AlternateContent>
@@ -4690,7 +4801,7 @@
         <mc:AlternateContent>
           <mc:Choice Requires="wps">
             <w:drawing>
-              <wp:anchor distT="0" distB="0" distL="114300" distR="114300" simplePos="0" relativeHeight="251631104" behindDoc="0" locked="0" layoutInCell="1" allowOverlap="1" wp14:anchorId="5B81308D" wp14:editId="20EF5C4A">
+              <wp:anchor distT="0" distB="0" distL="114300" distR="114300" simplePos="0" relativeHeight="251648000" behindDoc="0" locked="0" layoutInCell="1" allowOverlap="1" wp14:anchorId="5B81308D" wp14:editId="20EF5C4A">
                 <wp:simplePos x="0" y="0"/>
                 <wp:positionH relativeFrom="column">
                   <wp:posOffset>4819015</wp:posOffset>
@@ -4758,7 +4869,7 @@
           </mc:Choice>
           <mc:Fallback>
             <w:pict>
-              <v:rect w14:anchorId="2D2C0F8A" id="Rechteck 24" o:spid="_x0000_s1026" style="position:absolute;margin-left:379.45pt;margin-top:29.75pt;width:72.4pt;height:203.75pt;z-index:251631104;visibility:visible;mso-wrap-style:square;mso-width-percent:0;mso-height-percent:0;mso-wrap-distance-left:9pt;mso-wrap-distance-top:0;mso-wrap-distance-right:9pt;mso-wrap-distance-bottom:0;mso-position-horizontal:absolute;mso-position-horizontal-relative:text;mso-position-vertical:absolute;mso-position-vertical-relative:text;mso-width-percent:0;mso-height-percent:0;mso-width-relative:margin;mso-height-relative:margin;v-text-anchor:middle" o:gfxdata="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" filled="f" strokecolor="#ed7d31 [3205]" strokeweight="1.5pt"/>
+              <v:rect w14:anchorId="13EAA665" id="Rechteck 24" o:spid="_x0000_s1026" style="position:absolute;margin-left:379.45pt;margin-top:29.75pt;width:72.4pt;height:203.75pt;z-index:251648000;visibility:visible;mso-wrap-style:square;mso-width-percent:0;mso-height-percent:0;mso-wrap-distance-left:9pt;mso-wrap-distance-top:0;mso-wrap-distance-right:9pt;mso-wrap-distance-bottom:0;mso-position-horizontal:absolute;mso-position-horizontal-relative:text;mso-position-vertical:absolute;mso-position-vertical-relative:text;mso-width-percent:0;mso-height-percent:0;mso-width-relative:margin;mso-height-relative:margin;v-text-anchor:middle" o:gfxdata="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" filled="f" strokecolor="#ed7d31 [3205]" strokeweight="1.5pt"/>
             </w:pict>
           </mc:Fallback>
         </mc:AlternateContent>
@@ -4770,7 +4881,7 @@
         <mc:AlternateContent>
           <mc:Choice Requires="wps">
             <w:drawing>
-              <wp:anchor distT="0" distB="0" distL="114300" distR="114300" simplePos="0" relativeHeight="251622912" behindDoc="0" locked="0" layoutInCell="1" allowOverlap="1" wp14:anchorId="79CFF465" wp14:editId="027AF362">
+              <wp:anchor distT="0" distB="0" distL="114300" distR="114300" simplePos="0" relativeHeight="251643904" behindDoc="0" locked="0" layoutInCell="1" allowOverlap="1" wp14:anchorId="79CFF465" wp14:editId="027AF362">
                 <wp:simplePos x="0" y="0"/>
                 <wp:positionH relativeFrom="column">
                   <wp:posOffset>3888740</wp:posOffset>
@@ -4838,7 +4949,7 @@
           </mc:Choice>
           <mc:Fallback>
             <w:pict>
-              <v:rect w14:anchorId="6FD450A0" id="Rechteck 22" o:spid="_x0000_s1026" style="position:absolute;margin-left:306.2pt;margin-top:30.35pt;width:71.1pt;height:60.05pt;z-index:251622912;visibility:visible;mso-wrap-style:square;mso-width-percent:0;mso-height-percent:0;mso-wrap-distance-left:9pt;mso-wrap-distance-top:0;mso-wrap-distance-right:9pt;mso-wrap-distance-bottom:0;mso-position-horizontal:absolute;mso-position-horizontal-relative:text;mso-position-vertical:absolute;mso-position-vertical-relative:text;mso-width-percent:0;mso-height-percent:0;mso-width-relative:margin;mso-height-relative:margin;v-text-anchor:middle" o:gfxdata="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" filled="f" strokecolor="#ed7d31 [3205]" strokeweight="1.5pt"/>
+              <v:rect w14:anchorId="3BE721D8" id="Rechteck 22" o:spid="_x0000_s1026" style="position:absolute;margin-left:306.2pt;margin-top:30.35pt;width:71.1pt;height:60.05pt;z-index:251643904;visibility:visible;mso-wrap-style:square;mso-width-percent:0;mso-height-percent:0;mso-wrap-distance-left:9pt;mso-wrap-distance-top:0;mso-wrap-distance-right:9pt;mso-wrap-distance-bottom:0;mso-position-horizontal:absolute;mso-position-horizontal-relative:text;mso-position-vertical:absolute;mso-position-vertical-relative:text;mso-width-percent:0;mso-height-percent:0;mso-width-relative:margin;mso-height-relative:margin;v-text-anchor:middle" o:gfxdata="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" filled="f" strokecolor="#ed7d31 [3205]" strokeweight="1.5pt"/>
             </w:pict>
           </mc:Fallback>
         </mc:AlternateContent>
@@ -4850,7 +4961,7 @@
         <mc:AlternateContent>
           <mc:Choice Requires="wps">
             <w:drawing>
-              <wp:anchor distT="0" distB="0" distL="114300" distR="114300" simplePos="0" relativeHeight="251618816" behindDoc="0" locked="0" layoutInCell="1" allowOverlap="1" wp14:anchorId="2B855779" wp14:editId="293E9B47">
+              <wp:anchor distT="0" distB="0" distL="114300" distR="114300" simplePos="0" relativeHeight="251641856" behindDoc="0" locked="0" layoutInCell="1" allowOverlap="1" wp14:anchorId="2B855779" wp14:editId="293E9B47">
                 <wp:simplePos x="0" y="0"/>
                 <wp:positionH relativeFrom="column">
                   <wp:posOffset>1047115</wp:posOffset>
@@ -4918,7 +5029,7 @@
           </mc:Choice>
           <mc:Fallback>
             <w:pict>
-              <v:rect w14:anchorId="19C9E963" id="Rechteck 14" o:spid="_x0000_s1026" style="position:absolute;margin-left:82.45pt;margin-top:29.35pt;width:218.9pt;height:205.65pt;z-index:251618816;visibility:visible;mso-wrap-style:square;mso-width-percent:0;mso-height-percent:0;mso-wrap-distance-left:9pt;mso-wrap-distance-top:0;mso-wrap-distance-right:9pt;mso-wrap-distance-bottom:0;mso-position-horizontal:absolute;mso-position-horizontal-relative:text;mso-position-vertical:absolute;mso-position-vertical-relative:text;mso-width-percent:0;mso-height-percent:0;mso-width-relative:margin;mso-height-relative:margin;v-text-anchor:middle" o:gfxdata="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" filled="f" strokecolor="#ed7d31 [3205]" strokeweight="1.5pt"/>
+              <v:rect w14:anchorId="3B284FB9" id="Rechteck 14" o:spid="_x0000_s1026" style="position:absolute;margin-left:82.45pt;margin-top:29.35pt;width:218.9pt;height:205.65pt;z-index:251641856;visibility:visible;mso-wrap-style:square;mso-width-percent:0;mso-height-percent:0;mso-wrap-distance-left:9pt;mso-wrap-distance-top:0;mso-wrap-distance-right:9pt;mso-wrap-distance-bottom:0;mso-position-horizontal:absolute;mso-position-horizontal-relative:text;mso-position-vertical:absolute;mso-position-vertical-relative:text;mso-width-percent:0;mso-height-percent:0;mso-width-relative:margin;mso-height-relative:margin;v-text-anchor:middle" o:gfxdata="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" filled="f" strokecolor="#ed7d31 [3205]" strokeweight="1.5pt"/>
             </w:pict>
           </mc:Fallback>
         </mc:AlternateContent>
@@ -4930,7 +5041,7 @@
         <mc:AlternateContent>
           <mc:Choice Requires="wps">
             <w:drawing>
-              <wp:anchor distT="0" distB="0" distL="114300" distR="114300" simplePos="0" relativeHeight="251642368" behindDoc="0" locked="0" layoutInCell="1" allowOverlap="1" wp14:anchorId="7632CE72" wp14:editId="4513992D">
+              <wp:anchor distT="0" distB="0" distL="114300" distR="114300" simplePos="0" relativeHeight="251652096" behindDoc="0" locked="0" layoutInCell="1" allowOverlap="1" wp14:anchorId="7632CE72" wp14:editId="4513992D">
                 <wp:simplePos x="0" y="0"/>
                 <wp:positionH relativeFrom="column">
                   <wp:posOffset>598805</wp:posOffset>
@@ -5015,7 +5126,7 @@
           </mc:Choice>
           <mc:Fallback>
             <w:pict>
-              <v:oval w14:anchorId="7632CE72" id="Ellipse 42" o:spid="_x0000_s1033" style="position:absolute;left:0;text-align:left;margin-left:47.15pt;margin-top:20.7pt;width:29.6pt;height:29.65pt;z-index:251642368;visibility:visible;mso-wrap-style:square;mso-width-percent:0;mso-height-percent:0;mso-wrap-distance-left:9pt;mso-wrap-distance-top:0;mso-wrap-distance-right:9pt;mso-wrap-distance-bottom:0;mso-position-horizontal:absolute;mso-position-horizontal-relative:text;mso-position-vertical:absolute;mso-position-vertical-relative:text;mso-width-percent:0;mso-height-percent:0;mso-width-relative:margin;mso-height-relative:margin;v-text-anchor:middle" o:gfxdata="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" fillcolor="#ed7d31 [3205]" strokecolor="#ed7d31 [3205]" strokeweight="1pt">
+              <v:oval w14:anchorId="7632CE72" id="Ellipse 42" o:spid="_x0000_s1033" style="position:absolute;left:0;text-align:left;margin-left:47.15pt;margin-top:20.7pt;width:29.6pt;height:29.65pt;z-index:251652096;visibility:visible;mso-wrap-style:square;mso-width-percent:0;mso-height-percent:0;mso-wrap-distance-left:9pt;mso-wrap-distance-top:0;mso-wrap-distance-right:9pt;mso-wrap-distance-bottom:0;mso-position-horizontal:absolute;mso-position-horizontal-relative:text;mso-position-vertical:absolute;mso-position-vertical-relative:text;mso-width-percent:0;mso-height-percent:0;mso-width-relative:margin;mso-height-relative:margin;v-text-anchor:middle" o:gfxdata="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" fillcolor="#ed7d31 [3205]" strokecolor="#ed7d31 [3205]" strokeweight="1pt">
                 <v:stroke joinstyle="miter"/>
                 <v:textbox>
                   <w:txbxContent>
@@ -5044,7 +5155,7 @@
         <mc:AlternateContent>
           <mc:Choice Requires="wps">
             <w:drawing>
-              <wp:anchor distT="0" distB="0" distL="114300" distR="114300" simplePos="0" relativeHeight="251614720" behindDoc="0" locked="0" layoutInCell="1" allowOverlap="1" wp14:anchorId="7137850B" wp14:editId="0DFB2183">
+              <wp:anchor distT="0" distB="0" distL="114300" distR="114300" simplePos="0" relativeHeight="251639808" behindDoc="0" locked="0" layoutInCell="1" allowOverlap="1" wp14:anchorId="7137850B" wp14:editId="0DFB2183">
                 <wp:simplePos x="0" y="0"/>
                 <wp:positionH relativeFrom="column">
                   <wp:posOffset>8890</wp:posOffset>
@@ -5112,7 +5223,7 @@
           </mc:Choice>
           <mc:Fallback>
             <w:pict>
-              <v:rect w14:anchorId="34D09F62" id="Rechteck 13" o:spid="_x0000_s1026" style="position:absolute;margin-left:.7pt;margin-top:29.35pt;width:78.85pt;height:203.25pt;z-index:251614720;visibility:visible;mso-wrap-style:square;mso-width-percent:0;mso-height-percent:0;mso-wrap-distance-left:9pt;mso-wrap-distance-top:0;mso-wrap-distance-right:9pt;mso-wrap-distance-bottom:0;mso-position-horizontal:absolute;mso-position-horizontal-relative:text;mso-position-vertical:absolute;mso-position-vertical-relative:text;mso-width-percent:0;mso-height-percent:0;mso-width-relative:margin;mso-height-relative:margin;v-text-anchor:middle" o:gfxdata="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" filled="f" strokecolor="#ed7d31 [3205]" strokeweight="1.5pt"/>
+              <v:rect w14:anchorId="0CE37CCF" id="Rechteck 13" o:spid="_x0000_s1026" style="position:absolute;margin-left:.7pt;margin-top:29.35pt;width:78.85pt;height:203.25pt;z-index:251639808;visibility:visible;mso-wrap-style:square;mso-width-percent:0;mso-height-percent:0;mso-wrap-distance-left:9pt;mso-wrap-distance-top:0;mso-wrap-distance-right:9pt;mso-wrap-distance-bottom:0;mso-position-horizontal:absolute;mso-position-horizontal-relative:text;mso-position-vertical:absolute;mso-position-vertical-relative:text;mso-width-percent:0;mso-height-percent:0;mso-width-relative:margin;mso-height-relative:margin;v-text-anchor:middle" o:gfxdata="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" filled="f" strokecolor="#ed7d31 [3205]" strokeweight="1.5pt"/>
             </w:pict>
           </mc:Fallback>
         </mc:AlternateContent>
@@ -5124,7 +5235,7 @@
         <mc:AlternateContent>
           <mc:Choice Requires="wps">
             <w:drawing>
-              <wp:anchor distT="0" distB="0" distL="114300" distR="114300" simplePos="0" relativeHeight="251648512" behindDoc="0" locked="0" layoutInCell="1" allowOverlap="1" wp14:anchorId="00303D52" wp14:editId="472EEFBD">
+              <wp:anchor distT="0" distB="0" distL="114300" distR="114300" simplePos="0" relativeHeight="251656192" behindDoc="0" locked="0" layoutInCell="1" allowOverlap="1" wp14:anchorId="00303D52" wp14:editId="472EEFBD">
                 <wp:simplePos x="0" y="0"/>
                 <wp:positionH relativeFrom="column">
                   <wp:posOffset>4399597</wp:posOffset>
@@ -5206,7 +5317,7 @@
           </mc:Choice>
           <mc:Fallback>
             <w:pict>
-              <v:oval w14:anchorId="00303D52" id="Ellipse 44" o:spid="_x0000_s1034" style="position:absolute;left:0;text-align:left;margin-left:346.4pt;margin-top:13.55pt;width:29.6pt;height:29.65pt;z-index:251648512;visibility:visible;mso-wrap-style:square;mso-width-percent:0;mso-height-percent:0;mso-wrap-distance-left:9pt;mso-wrap-distance-top:0;mso-wrap-distance-right:9pt;mso-wrap-distance-bottom:0;mso-position-horizontal:absolute;mso-position-horizontal-relative:text;mso-position-vertical:absolute;mso-position-vertical-relative:text;mso-width-percent:0;mso-height-percent:0;mso-width-relative:margin;mso-height-relative:margin;v-text-anchor:middle" o:gfxdata="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" fillcolor="#ed7d31 [3205]" strokecolor="#ed7d31 [3205]" strokeweight="1pt">
+              <v:oval w14:anchorId="00303D52" id="Ellipse 44" o:spid="_x0000_s1034" style="position:absolute;left:0;text-align:left;margin-left:346.4pt;margin-top:13.55pt;width:29.6pt;height:29.65pt;z-index:251656192;visibility:visible;mso-wrap-style:square;mso-width-percent:0;mso-height-percent:0;mso-wrap-distance-left:9pt;mso-wrap-distance-top:0;mso-wrap-distance-right:9pt;mso-wrap-distance-bottom:0;mso-position-horizontal:absolute;mso-position-horizontal-relative:text;mso-position-vertical:absolute;mso-position-vertical-relative:text;mso-width-percent:0;mso-height-percent:0;mso-width-relative:margin;mso-height-relative:margin;v-text-anchor:middle" o:gfxdata="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" fillcolor="#ed7d31 [3205]" strokecolor="#ed7d31 [3205]" strokeweight="1pt">
                 <v:stroke joinstyle="miter"/>
                 <v:textbox>
                   <w:txbxContent>
@@ -5232,7 +5343,7 @@
         <mc:AlternateContent>
           <mc:Choice Requires="wps">
             <w:drawing>
-              <wp:anchor distT="0" distB="0" distL="114300" distR="114300" simplePos="0" relativeHeight="251645440" behindDoc="0" locked="0" layoutInCell="1" allowOverlap="1" wp14:anchorId="3FDD86CA" wp14:editId="23EEBCCB">
+              <wp:anchor distT="0" distB="0" distL="114300" distR="114300" simplePos="0" relativeHeight="251654144" behindDoc="0" locked="0" layoutInCell="1" allowOverlap="1" wp14:anchorId="3FDD86CA" wp14:editId="23EEBCCB">
                 <wp:simplePos x="0" y="0"/>
                 <wp:positionH relativeFrom="column">
                   <wp:posOffset>3390265</wp:posOffset>
@@ -5314,7 +5425,7 @@
           </mc:Choice>
           <mc:Fallback>
             <w:pict>
-              <v:oval w14:anchorId="3FDD86CA" id="Ellipse 43" o:spid="_x0000_s1035" style="position:absolute;left:0;text-align:left;margin-left:266.95pt;margin-top:18.05pt;width:29.6pt;height:29.65pt;z-index:251645440;visibility:visible;mso-wrap-style:square;mso-width-percent:0;mso-height-percent:0;mso-wrap-distance-left:9pt;mso-wrap-distance-top:0;mso-wrap-distance-right:9pt;mso-wrap-distance-bottom:0;mso-position-horizontal:absolute;mso-position-horizontal-relative:text;mso-position-vertical:absolute;mso-position-vertical-relative:text;mso-width-percent:0;mso-height-percent:0;mso-width-relative:margin;mso-height-relative:margin;v-text-anchor:middle" o:gfxdata="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" fillcolor="#ed7d31 [3205]" strokecolor="#ed7d31 [3205]" strokeweight="1pt">
+              <v:oval w14:anchorId="3FDD86CA" id="Ellipse 43" o:spid="_x0000_s1035" style="position:absolute;left:0;text-align:left;margin-left:266.95pt;margin-top:18.05pt;width:29.6pt;height:29.65pt;z-index:251654144;visibility:visible;mso-wrap-style:square;mso-width-percent:0;mso-height-percent:0;mso-wrap-distance-left:9pt;mso-wrap-distance-top:0;mso-wrap-distance-right:9pt;mso-wrap-distance-bottom:0;mso-position-horizontal:absolute;mso-position-horizontal-relative:text;mso-position-vertical:absolute;mso-position-vertical-relative:text;mso-width-percent:0;mso-height-percent:0;mso-width-relative:margin;mso-height-relative:margin;v-text-anchor:middle" o:gfxdata="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" fillcolor="#ed7d31 [3205]" strokecolor="#ed7d31 [3205]" strokeweight="1pt">
                 <v:stroke joinstyle="miter"/>
                 <v:textbox>
                   <w:txbxContent>
@@ -5828,7 +5939,7 @@
       <w:pPr>
         <w:pStyle w:val="berschrift3"/>
       </w:pPr>
-      <w:bookmarkStart w:id="15" w:name="_Toc24113802"/>
+      <w:bookmarkStart w:id="15" w:name="_Toc123637731"/>
       <w:r>
         <w:lastRenderedPageBreak/>
         <w:t>Entwicklungsumgebung B</w:t>
@@ -5854,7 +5965,7 @@
         <mc:AlternateContent>
           <mc:Choice Requires="wps">
             <w:drawing>
-              <wp:anchor distT="0" distB="0" distL="114300" distR="114300" simplePos="0" relativeHeight="251707904" behindDoc="0" locked="0" layoutInCell="1" allowOverlap="1" wp14:anchorId="353DE2CF" wp14:editId="7934430F">
+              <wp:anchor distT="0" distB="0" distL="114300" distR="114300" simplePos="0" relativeHeight="251678720" behindDoc="0" locked="0" layoutInCell="1" allowOverlap="1" wp14:anchorId="353DE2CF" wp14:editId="7934430F">
                 <wp:simplePos x="0" y="0"/>
                 <wp:positionH relativeFrom="column">
                   <wp:posOffset>670452</wp:posOffset>
@@ -5936,7 +6047,7 @@
           </mc:Choice>
           <mc:Fallback>
             <w:pict>
-              <v:oval w14:anchorId="353DE2CF" id="Ellipse 34" o:spid="_x0000_s1036" style="position:absolute;left:0;text-align:left;margin-left:52.8pt;margin-top:197.35pt;width:29.6pt;height:29.65pt;z-index:251707904;visibility:visible;mso-wrap-style:square;mso-width-percent:0;mso-height-percent:0;mso-wrap-distance-left:9pt;mso-wrap-distance-top:0;mso-wrap-distance-right:9pt;mso-wrap-distance-bottom:0;mso-position-horizontal:absolute;mso-position-horizontal-relative:text;mso-position-vertical:absolute;mso-position-vertical-relative:text;mso-width-percent:0;mso-height-percent:0;mso-width-relative:margin;mso-height-relative:margin;v-text-anchor:middle" o:gfxdata="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" fillcolor="#ed7d31 [3205]" strokecolor="#ed7d31 [3205]" strokeweight="1pt">
+              <v:oval w14:anchorId="353DE2CF" id="Ellipse 34" o:spid="_x0000_s1036" style="position:absolute;left:0;text-align:left;margin-left:52.8pt;margin-top:197.35pt;width:29.6pt;height:29.65pt;z-index:251678720;visibility:visible;mso-wrap-style:square;mso-width-percent:0;mso-height-percent:0;mso-wrap-distance-left:9pt;mso-wrap-distance-top:0;mso-wrap-distance-right:9pt;mso-wrap-distance-bottom:0;mso-position-horizontal:absolute;mso-position-horizontal-relative:text;mso-position-vertical:absolute;mso-position-vertical-relative:text;mso-width-percent:0;mso-height-percent:0;mso-width-relative:margin;mso-height-relative:margin;v-text-anchor:middle" o:gfxdata="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" fillcolor="#ed7d31 [3205]" strokecolor="#ed7d31 [3205]" strokeweight="1pt">
                 <v:stroke joinstyle="miter"/>
                 <v:textbox>
                   <w:txbxContent>
@@ -5962,7 +6073,7 @@
         <mc:AlternateContent>
           <mc:Choice Requires="wps">
             <w:drawing>
-              <wp:anchor distT="0" distB="0" distL="114300" distR="114300" simplePos="0" relativeHeight="251705856" behindDoc="0" locked="0" layoutInCell="1" allowOverlap="1" wp14:anchorId="0EDF34B0" wp14:editId="7A893290">
+              <wp:anchor distT="0" distB="0" distL="114300" distR="114300" simplePos="0" relativeHeight="251676672" behindDoc="0" locked="0" layoutInCell="1" allowOverlap="1" wp14:anchorId="0EDF34B0" wp14:editId="7A893290">
                 <wp:simplePos x="0" y="0"/>
                 <wp:positionH relativeFrom="column">
                   <wp:posOffset>4802917</wp:posOffset>
@@ -6044,7 +6155,7 @@
           </mc:Choice>
           <mc:Fallback>
             <w:pict>
-              <v:oval w14:anchorId="0EDF34B0" id="Ellipse 33" o:spid="_x0000_s1037" style="position:absolute;left:0;text-align:left;margin-left:378.2pt;margin-top:10.8pt;width:29.6pt;height:29.65pt;z-index:251705856;visibility:visible;mso-wrap-style:square;mso-width-percent:0;mso-height-percent:0;mso-wrap-distance-left:9pt;mso-wrap-distance-top:0;mso-wrap-distance-right:9pt;mso-wrap-distance-bottom:0;mso-position-horizontal:absolute;mso-position-horizontal-relative:text;mso-position-vertical:absolute;mso-position-vertical-relative:text;mso-width-percent:0;mso-height-percent:0;mso-width-relative:margin;mso-height-relative:margin;v-text-anchor:middle" o:gfxdata="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" fillcolor="#ed7d31 [3205]" strokecolor="#ed7d31 [3205]" strokeweight="1pt">
+              <v:oval w14:anchorId="0EDF34B0" id="Ellipse 33" o:spid="_x0000_s1037" style="position:absolute;left:0;text-align:left;margin-left:378.2pt;margin-top:10.8pt;width:29.6pt;height:29.65pt;z-index:251676672;visibility:visible;mso-wrap-style:square;mso-width-percent:0;mso-height-percent:0;mso-wrap-distance-left:9pt;mso-wrap-distance-top:0;mso-wrap-distance-right:9pt;mso-wrap-distance-bottom:0;mso-position-horizontal:absolute;mso-position-horizontal-relative:text;mso-position-vertical:absolute;mso-position-vertical-relative:text;mso-width-percent:0;mso-height-percent:0;mso-width-relative:margin;mso-height-relative:margin;v-text-anchor:middle" o:gfxdata="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" fillcolor="#ed7d31 [3205]" strokecolor="#ed7d31 [3205]" strokeweight="1pt">
                 <v:stroke joinstyle="miter"/>
                 <v:textbox>
                   <w:txbxContent>
@@ -6070,7 +6181,7 @@
         <mc:AlternateContent>
           <mc:Choice Requires="wps">
             <w:drawing>
-              <wp:anchor distT="0" distB="0" distL="114300" distR="114300" simplePos="0" relativeHeight="251703808" behindDoc="0" locked="0" layoutInCell="1" allowOverlap="1" wp14:anchorId="1D2A5490" wp14:editId="1DC44207">
+              <wp:anchor distT="0" distB="0" distL="114300" distR="114300" simplePos="0" relativeHeight="251674624" behindDoc="0" locked="0" layoutInCell="1" allowOverlap="1" wp14:anchorId="1D2A5490" wp14:editId="1DC44207">
                 <wp:simplePos x="0" y="0"/>
                 <wp:positionH relativeFrom="column">
                   <wp:posOffset>540006</wp:posOffset>
@@ -6152,7 +6263,7 @@
           </mc:Choice>
           <mc:Fallback>
             <w:pict>
-              <v:oval w14:anchorId="1D2A5490" id="Ellipse 32" o:spid="_x0000_s1038" style="position:absolute;left:0;text-align:left;margin-left:42.5pt;margin-top:15.6pt;width:29.6pt;height:29.65pt;z-index:251703808;visibility:visible;mso-wrap-style:square;mso-width-percent:0;mso-height-percent:0;mso-wrap-distance-left:9pt;mso-wrap-distance-top:0;mso-wrap-distance-right:9pt;mso-wrap-distance-bottom:0;mso-position-horizontal:absolute;mso-position-horizontal-relative:text;mso-position-vertical:absolute;mso-position-vertical-relative:text;mso-width-percent:0;mso-height-percent:0;mso-width-relative:margin;mso-height-relative:margin;v-text-anchor:middle" o:gfxdata="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" fillcolor="#ed7d31 [3205]" strokecolor="#ed7d31 [3205]" strokeweight="1pt">
+              <v:oval w14:anchorId="1D2A5490" id="Ellipse 32" o:spid="_x0000_s1038" style="position:absolute;left:0;text-align:left;margin-left:42.5pt;margin-top:15.6pt;width:29.6pt;height:29.65pt;z-index:251674624;visibility:visible;mso-wrap-style:square;mso-width-percent:0;mso-height-percent:0;mso-wrap-distance-left:9pt;mso-wrap-distance-top:0;mso-wrap-distance-right:9pt;mso-wrap-distance-bottom:0;mso-position-horizontal:absolute;mso-position-horizontal-relative:text;mso-position-vertical:absolute;mso-position-vertical-relative:text;mso-width-percent:0;mso-height-percent:0;mso-width-relative:margin;mso-height-relative:margin;v-text-anchor:middle" o:gfxdata="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" fillcolor="#ed7d31 [3205]" strokecolor="#ed7d31 [3205]" strokeweight="1pt">
                 <v:stroke joinstyle="miter"/>
                 <v:textbox>
                   <w:txbxContent>
@@ -6178,7 +6289,7 @@
         <mc:AlternateContent>
           <mc:Choice Requires="wps">
             <w:drawing>
-              <wp:anchor distT="0" distB="0" distL="114300" distR="114300" simplePos="0" relativeHeight="251693568" behindDoc="0" locked="0" layoutInCell="1" allowOverlap="1" wp14:anchorId="1C33934C" wp14:editId="3651CD71">
+              <wp:anchor distT="0" distB="0" distL="114300" distR="114300" simplePos="0" relativeHeight="251670528" behindDoc="0" locked="0" layoutInCell="1" allowOverlap="1" wp14:anchorId="1C33934C" wp14:editId="3651CD71">
                 <wp:simplePos x="0" y="0"/>
                 <wp:positionH relativeFrom="column">
                   <wp:posOffset>975368</wp:posOffset>
@@ -6246,7 +6357,7 @@
           </mc:Choice>
           <mc:Fallback>
             <w:pict>
-              <v:rect w14:anchorId="2417AA9A" id="Rechteck 29" o:spid="_x0000_s1026" style="position:absolute;margin-left:76.8pt;margin-top:14.75pt;width:374.95pt;height:193.1pt;z-index:251693568;visibility:visible;mso-wrap-style:square;mso-width-percent:0;mso-height-percent:0;mso-wrap-distance-left:9pt;mso-wrap-distance-top:0;mso-wrap-distance-right:9pt;mso-wrap-distance-bottom:0;mso-position-horizontal:absolute;mso-position-horizontal-relative:text;mso-position-vertical:absolute;mso-position-vertical-relative:text;mso-width-percent:0;mso-height-percent:0;mso-width-relative:margin;mso-height-relative:margin;v-text-anchor:middle" o:gfxdata="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" filled="f" strokecolor="#ed7d31 [3205]" strokeweight="1.5pt"/>
+              <v:rect w14:anchorId="7EBED990" id="Rechteck 29" o:spid="_x0000_s1026" style="position:absolute;margin-left:76.8pt;margin-top:14.75pt;width:374.95pt;height:193.1pt;z-index:251670528;visibility:visible;mso-wrap-style:square;mso-width-percent:0;mso-height-percent:0;mso-wrap-distance-left:9pt;mso-wrap-distance-top:0;mso-wrap-distance-right:9pt;mso-wrap-distance-bottom:0;mso-position-horizontal:absolute;mso-position-horizontal-relative:text;mso-position-vertical:absolute;mso-position-vertical-relative:text;mso-width-percent:0;mso-height-percent:0;mso-width-relative:margin;mso-height-relative:margin;v-text-anchor:middle" o:gfxdata="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" filled="f" strokecolor="#ed7d31 [3205]" strokeweight="1.5pt"/>
             </w:pict>
           </mc:Fallback>
         </mc:AlternateContent>
@@ -6258,7 +6369,7 @@
         <mc:AlternateContent>
           <mc:Choice Requires="wps">
             <w:drawing>
-              <wp:anchor distT="0" distB="0" distL="114300" distR="114300" simplePos="0" relativeHeight="251697664" behindDoc="0" locked="0" layoutInCell="1" allowOverlap="1" wp14:anchorId="5FFA9B6F" wp14:editId="68602F74">
+              <wp:anchor distT="0" distB="0" distL="114300" distR="114300" simplePos="0" relativeHeight="251672576" behindDoc="0" locked="0" layoutInCell="1" allowOverlap="1" wp14:anchorId="5FFA9B6F" wp14:editId="68602F74">
                 <wp:simplePos x="0" y="0"/>
                 <wp:positionH relativeFrom="column">
                   <wp:posOffset>1592</wp:posOffset>
@@ -6326,7 +6437,7 @@
           </mc:Choice>
           <mc:Fallback>
             <w:pict>
-              <v:rect w14:anchorId="527ACE04" id="Rechteck 31" o:spid="_x0000_s1026" style="position:absolute;margin-left:.15pt;margin-top:201.75pt;width:74.35pt;height:23.6pt;z-index:251697664;visibility:visible;mso-wrap-style:square;mso-width-percent:0;mso-height-percent:0;mso-wrap-distance-left:9pt;mso-wrap-distance-top:0;mso-wrap-distance-right:9pt;mso-wrap-distance-bottom:0;mso-position-horizontal:absolute;mso-position-horizontal-relative:text;mso-position-vertical:absolute;mso-position-vertical-relative:text;mso-width-percent:0;mso-height-percent:0;mso-width-relative:margin;mso-height-relative:margin;v-text-anchor:middle" o:gfxdata="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" filled="f" strokecolor="#ed7d31 [3205]" strokeweight="1.5pt"/>
+              <v:rect w14:anchorId="123948B5" id="Rechteck 31" o:spid="_x0000_s1026" style="position:absolute;margin-left:.15pt;margin-top:201.75pt;width:74.35pt;height:23.6pt;z-index:251672576;visibility:visible;mso-wrap-style:square;mso-width-percent:0;mso-height-percent:0;mso-wrap-distance-left:9pt;mso-wrap-distance-top:0;mso-wrap-distance-right:9pt;mso-wrap-distance-bottom:0;mso-position-horizontal:absolute;mso-position-horizontal-relative:text;mso-position-vertical:absolute;mso-position-vertical-relative:text;mso-width-percent:0;mso-height-percent:0;mso-width-relative:margin;mso-height-relative:margin;v-text-anchor:middle" o:gfxdata="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" filled="f" strokecolor="#ed7d31 [3205]" strokeweight="1.5pt"/>
             </w:pict>
           </mc:Fallback>
         </mc:AlternateContent>
@@ -6338,7 +6449,7 @@
         <mc:AlternateContent>
           <mc:Choice Requires="wps">
             <w:drawing>
-              <wp:anchor distT="0" distB="0" distL="114300" distR="114300" simplePos="0" relativeHeight="251679232" behindDoc="0" locked="0" layoutInCell="1" allowOverlap="1" wp14:anchorId="5E4D50D5" wp14:editId="3A441CF0">
+              <wp:anchor distT="0" distB="0" distL="114300" distR="114300" simplePos="0" relativeHeight="251668480" behindDoc="0" locked="0" layoutInCell="1" allowOverlap="1" wp14:anchorId="5E4D50D5" wp14:editId="3A441CF0">
                 <wp:simplePos x="0" y="0"/>
                 <wp:positionH relativeFrom="column">
                   <wp:posOffset>1592</wp:posOffset>
@@ -6406,7 +6517,7 @@
           </mc:Choice>
           <mc:Fallback>
             <w:pict>
-              <v:rect w14:anchorId="584A3666" id="Rechteck 28" o:spid="_x0000_s1026" style="position:absolute;margin-left:.15pt;margin-top:14.25pt;width:74.35pt;height:184.7pt;z-index:251679232;visibility:visible;mso-wrap-style:square;mso-width-percent:0;mso-height-percent:0;mso-wrap-distance-left:9pt;mso-wrap-distance-top:0;mso-wrap-distance-right:9pt;mso-wrap-distance-bottom:0;mso-position-horizontal:absolute;mso-position-horizontal-relative:text;mso-position-vertical:absolute;mso-position-vertical-relative:text;mso-width-percent:0;mso-height-percent:0;mso-width-relative:margin;mso-height-relative:margin;v-text-anchor:middle" o:gfxdata="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" filled="f" strokecolor="#ed7d31 [3205]" strokeweight="1.5pt"/>
+              <v:rect w14:anchorId="6CBBF6BB" id="Rechteck 28" o:spid="_x0000_s1026" style="position:absolute;margin-left:.15pt;margin-top:14.25pt;width:74.35pt;height:184.7pt;z-index:251668480;visibility:visible;mso-wrap-style:square;mso-width-percent:0;mso-height-percent:0;mso-wrap-distance-left:9pt;mso-wrap-distance-top:0;mso-wrap-distance-right:9pt;mso-wrap-distance-bottom:0;mso-position-horizontal:absolute;mso-position-horizontal-relative:text;mso-position-vertical:absolute;mso-position-vertical-relative:text;mso-width-percent:0;mso-height-percent:0;mso-width-relative:margin;mso-height-relative:margin;v-text-anchor:middle" o:gfxdata="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" filled="f" strokecolor="#ed7d31 [3205]" strokeweight="1.5pt"/>
             </w:pict>
           </mc:Fallback>
         </mc:AlternateContent>
@@ -6642,7 +6753,7 @@
       <w:pPr>
         <w:pStyle w:val="berschrift1"/>
       </w:pPr>
-      <w:bookmarkStart w:id="16" w:name="_Toc24113803"/>
+      <w:bookmarkStart w:id="16" w:name="_Toc123637732"/>
       <w:r>
         <w:t>Unterrichtliche Umsetzung</w:t>
       </w:r>
@@ -6709,7 +6820,15 @@
         <w:t>n</w:t>
       </w:r>
       <w:r>
-        <w:t xml:space="preserve"> für dieses Modul und die von den Schülerinnen und Schülern zu entwickelnde App stamm</w:t>
+        <w:t xml:space="preserve"> für dieses Modul und die von den Schülerinnen und Schülern </w:t>
+      </w:r>
+      <w:proofErr w:type="gramStart"/>
+      <w:r>
+        <w:t>zu entwickelnde App</w:t>
+      </w:r>
+      <w:proofErr w:type="gramEnd"/>
+      <w:r>
+        <w:t xml:space="preserve"> stamm</w:t>
       </w:r>
       <w:r>
         <w:t>en</w:t>
@@ -6727,7 +6846,21 @@
         <w:t xml:space="preserve"> </w:t>
       </w:r>
       <w:r>
-        <w:t xml:space="preserve">des Schülerlabors </w:t>
+        <w:t>des Schüler</w:t>
+      </w:r>
+      <w:r>
+        <w:t>*</w:t>
+      </w:r>
+      <w:proofErr w:type="spellStart"/>
+      <w:r>
+        <w:t>innen</w:t>
+      </w:r>
+      <w:r>
+        <w:t>labors</w:t>
+      </w:r>
+      <w:proofErr w:type="spellEnd"/>
+      <w:r>
+        <w:t xml:space="preserve"> </w:t>
       </w:r>
       <w:r>
         <w:t>der RWTH Aachen.</w:t>
@@ -6752,7 +6885,7 @@
         <w:pStyle w:val="berschrift2"/>
       </w:pPr>
       <w:bookmarkStart w:id="17" w:name="_Toc433280363"/>
-      <w:bookmarkStart w:id="18" w:name="_Toc24113804"/>
+      <w:bookmarkStart w:id="18" w:name="_Toc123637733"/>
       <w:r>
         <w:lastRenderedPageBreak/>
         <w:t>Grober</w:t>
@@ -6929,7 +7062,7 @@
       <w:r>
         <w:t xml:space="preserve"> </w:t>
       </w:r>
-      <w:bookmarkStart w:id="21" w:name="_Toc24113805"/>
+      <w:bookmarkStart w:id="21" w:name="_Toc123637734"/>
       <w:r>
         <w:t>Stundenverlaufsskizzen</w:t>
       </w:r>
@@ -6943,7 +7076,7 @@
       </w:pPr>
       <w:bookmarkStart w:id="22" w:name="_Toc433790415"/>
       <w:bookmarkStart w:id="23" w:name="_Toc437258683"/>
-      <w:bookmarkStart w:id="24" w:name="_Toc24113806"/>
+      <w:bookmarkStart w:id="24" w:name="_Toc123637735"/>
       <w:r>
         <w:t>Einführung</w:t>
       </w:r>
@@ -7080,7 +7213,7 @@
       </w:pPr>
       <w:bookmarkStart w:id="25" w:name="_Toc433790416"/>
       <w:bookmarkStart w:id="26" w:name="_Toc437258684"/>
-      <w:bookmarkStart w:id="27" w:name="_Toc24113807"/>
+      <w:bookmarkStart w:id="27" w:name="_Toc123637736"/>
       <w:r>
         <w:t>Vertiefung: Eigene Projekte</w:t>
       </w:r>
@@ -7112,7 +7245,7 @@
       <w:pPr>
         <w:pStyle w:val="berschrift1"/>
       </w:pPr>
-      <w:bookmarkStart w:id="28" w:name="_Toc24113808"/>
+      <w:bookmarkStart w:id="28" w:name="_Toc123637737"/>
       <w:r>
         <w:t>Einbettung in verschiedene Fächer und Themen</w:t>
       </w:r>
@@ -7376,7 +7509,7 @@
         <w:ind w:left="431" w:hanging="431"/>
       </w:pPr>
       <w:bookmarkStart w:id="29" w:name="_Toc437258686"/>
-      <w:bookmarkStart w:id="30" w:name="_Toc24113809"/>
+      <w:bookmarkStart w:id="30" w:name="_Toc123637738"/>
       <w:r>
         <w:t>Anschlussthemen</w:t>
       </w:r>
@@ -7797,7 +7930,7 @@
         <w:pStyle w:val="berschrift1"/>
       </w:pPr>
       <w:bookmarkStart w:id="31" w:name="_Toc437258687"/>
-      <w:bookmarkStart w:id="32" w:name="_Toc24113810"/>
+      <w:bookmarkStart w:id="32" w:name="_Toc123637739"/>
       <w:r>
         <w:t>Literatur und Links</w:t>
       </w:r>
@@ -7898,7 +8031,7 @@
         <w:pStyle w:val="berschrift1"/>
       </w:pPr>
       <w:bookmarkStart w:id="33" w:name="_Toc437258688"/>
-      <w:bookmarkStart w:id="34" w:name="_Toc24113811"/>
+      <w:bookmarkStart w:id="34" w:name="_Toc123637740"/>
       <w:r>
         <w:t>A</w:t>
       </w:r>
@@ -8389,7 +8522,7 @@
         <w:pStyle w:val="berschrift1"/>
       </w:pPr>
       <w:bookmarkStart w:id="35" w:name="_Toc437258689"/>
-      <w:bookmarkStart w:id="36" w:name="_Toc24113812"/>
+      <w:bookmarkStart w:id="36" w:name="_Toc123637741"/>
       <w:r>
         <w:t>Glossar</w:t>
       </w:r>
@@ -8976,20 +9109,6 @@
     </w:tbl>
     <w:p>
       <w:pPr>
-        <w:pStyle w:val="berschrift1"/>
-        <w:numPr>
-          <w:ilvl w:val="0"/>
-          <w:numId w:val="0"/>
-        </w:numPr>
-        <w:rPr>
-          <w:highlight w:val="lightGray"/>
-        </w:rPr>
-      </w:pPr>
-      <w:bookmarkStart w:id="37" w:name="_Toc24112811"/>
-      <w:bookmarkStart w:id="38" w:name="_Toc24113813"/>
-    </w:p>
-    <w:p>
-      <w:pPr>
         <w:spacing w:line="259" w:lineRule="auto"/>
         <w:rPr>
           <w:rFonts w:ascii="Helvetica 65" w:eastAsiaTheme="majorEastAsia" w:hAnsi="Helvetica 65" w:cstheme="majorBidi"/>
@@ -9000,6 +9119,7 @@
           <w:highlight w:val="lightGray"/>
         </w:rPr>
       </w:pPr>
+      <w:bookmarkStart w:id="37" w:name="_Toc24112811"/>
       <w:r>
         <w:rPr>
           <w:highlight w:val="lightGray"/>
@@ -9010,13 +9130,13 @@
     <w:p>
       <w:pPr>
         <w:pStyle w:val="berschrift1"/>
-        <w:numPr>
-          <w:ilvl w:val="0"/>
-          <w:numId w:val="0"/>
-        </w:numPr>
       </w:pPr>
       <w:r>
         <w:lastRenderedPageBreak/>
+        <w:t xml:space="preserve"> </w:t>
+      </w:r>
+      <w:bookmarkStart w:id="38" w:name="_Toc123637742"/>
+      <w:r>
         <w:t>FAQs</w:t>
       </w:r>
       <w:bookmarkEnd w:id="37"/>
@@ -9462,7 +9582,7 @@
         </mc:Choice>
         <mc:Fallback>
           <w:pict>
-            <v:line w14:anchorId="2B692473" id="Gerade Verbindung 5" o:spid="_x0000_s1026" style="position:absolute;z-index:251658240;visibility:visible;mso-wrap-style:square;mso-width-percent:0;mso-wrap-distance-left:9pt;mso-wrap-distance-top:0;mso-wrap-distance-right:9pt;mso-wrap-distance-bottom:0;mso-position-horizontal:absolute;mso-position-horizontal-relative:text;mso-position-vertical:absolute;mso-position-vertical-relative:text;mso-width-percent:0;mso-width-relative:margin" from=".55pt,-9pt" to="441.8pt,-9pt" o:gfxdata="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" strokecolor="#ffc000 [3207]" strokeweight="3pt">
+            <v:line w14:anchorId="324F31BA" id="Gerade Verbindung 5" o:spid="_x0000_s1026" style="position:absolute;z-index:251658240;visibility:visible;mso-wrap-style:square;mso-width-percent:0;mso-wrap-distance-left:9pt;mso-wrap-distance-top:0;mso-wrap-distance-right:9pt;mso-wrap-distance-bottom:0;mso-position-horizontal:absolute;mso-position-horizontal-relative:text;mso-position-vertical:absolute;mso-position-vertical-relative:text;mso-width-percent:0;mso-width-relative:margin" from=".55pt,-9pt" to="441.8pt,-9pt" o:gfxdata="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" strokecolor="#ffc000 [3207]" strokeweight="3pt">
               <v:stroke joinstyle="miter"/>
             </v:line>
           </w:pict>
@@ -10046,7 +10166,7 @@
         </mc:Choice>
         <mc:Fallback>
           <w:pict>
-            <v:line w14:anchorId="3159524E" id="Gerade Verbindung 26" o:spid="_x0000_s1026" style="position:absolute;z-index:251659776;visibility:visible;mso-wrap-style:square;mso-width-percent:0;mso-height-percent:0;mso-wrap-distance-left:9pt;mso-wrap-distance-top:0;mso-wrap-distance-right:9pt;mso-wrap-distance-bottom:0;mso-position-horizontal:absolute;mso-position-horizontal-relative:page;mso-position-vertical:absolute;mso-position-vertical-relative:text;mso-width-percent:0;mso-height-percent:0;mso-width-relative:page;mso-height-relative:page" from="12.05pt,28.85pt" to="579pt,28.85pt" o:gfxdata="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" strokecolor="#f5a700" strokeweight="2.18pt">
+            <v:line w14:anchorId="523E43D9" id="Gerade Verbindung 26" o:spid="_x0000_s1026" style="position:absolute;z-index:251659776;visibility:visible;mso-wrap-style:square;mso-width-percent:0;mso-height-percent:0;mso-wrap-distance-left:9pt;mso-wrap-distance-top:0;mso-wrap-distance-right:9pt;mso-wrap-distance-bottom:0;mso-position-horizontal:absolute;mso-position-horizontal-relative:page;mso-position-vertical:absolute;mso-position-vertical-relative:text;mso-width-percent:0;mso-height-percent:0;mso-width-relative:page;mso-height-relative:page" from="12.05pt,28.85pt" to="579pt,28.85pt" o:gfxdata="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" strokecolor="#f5a700" strokeweight="2.18pt">
               <w10:wrap type="through" anchorx="page"/>
             </v:line>
           </w:pict>
@@ -10384,7 +10504,7 @@
         </mc:Choice>
         <mc:Fallback>
           <w:pict>
-            <v:line w14:anchorId="0AACC780" id="Gerade Verbindung 26" o:spid="_x0000_s1026" style="position:absolute;z-index:251642880;visibility:visible;mso-wrap-style:square;mso-width-percent:0;mso-height-percent:0;mso-wrap-distance-left:9pt;mso-wrap-distance-top:0;mso-wrap-distance-right:9pt;mso-wrap-distance-bottom:0;mso-position-horizontal:absolute;mso-position-horizontal-relative:page;mso-position-vertical:absolute;mso-position-vertical-relative:text;mso-width-percent:0;mso-height-percent:0;mso-width-relative:page;mso-height-relative:page" from="12.5pt,51.6pt" to="579.45pt,51.6pt" o:gfxdata="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" strokecolor="#f5a700" strokeweight="2.18pt">
+            <v:line w14:anchorId="3A8C9BD3" id="Gerade Verbindung 26" o:spid="_x0000_s1026" style="position:absolute;z-index:251642880;visibility:visible;mso-wrap-style:square;mso-width-percent:0;mso-height-percent:0;mso-wrap-distance-left:9pt;mso-wrap-distance-top:0;mso-wrap-distance-right:9pt;mso-wrap-distance-bottom:0;mso-position-horizontal:absolute;mso-position-horizontal-relative:page;mso-position-vertical:absolute;mso-position-vertical-relative:text;mso-width-percent:0;mso-height-percent:0;mso-width-relative:page;mso-height-relative:page" from="12.5pt,51.6pt" to="579.45pt,51.6pt" o:gfxdata="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" strokecolor="#f5a700" strokeweight="2.18pt">
               <w10:wrap type="through" anchorx="page"/>
             </v:line>
           </w:pict>
@@ -12915,6 +13035,9 @@
   </w:num>
   <w:num w:numId="27" w16cid:durableId="104346650">
     <w:abstractNumId w:val="13"/>
+  </w:num>
+  <w:num w:numId="28" w16cid:durableId="1525901294">
+    <w:abstractNumId w:val="19"/>
   </w:num>
   <w:numIdMacAtCleanup w:val="10"/>
 </w:numbering>
@@ -14309,8 +14432,12 @@
     <w:autoRedefine/>
     <w:uiPriority w:val="39"/>
     <w:unhideWhenUsed/>
-    <w:rsid w:val="00311F98"/>
+    <w:rsid w:val="00A907DD"/>
     <w:pPr>
+      <w:tabs>
+        <w:tab w:val="left" w:pos="440"/>
+        <w:tab w:val="right" w:leader="dot" w:pos="8834"/>
+      </w:tabs>
       <w:spacing w:after="100"/>
     </w:pPr>
   </w:style>

</xml_diff>